<commit_message>
added data to testplan and created test cases added validation code to orderfileprocessor.java to verify the entry in the inputfile
</commit_message>
<xml_diff>
--- a/DroneDeliverySystem_Test/DroneDeliverySystem_TestPlan_V1.docx
+++ b/DroneDeliverySystem_Test/DroneDeliverySystem_TestPlan_V1.docx
@@ -42,32 +42,13 @@
         <w:p>
           <w:pPr>
             <w:pStyle w:val="NoSpacing"/>
+            <w:jc w:val="center"/>
             <w:rPr>
               <w:rFonts w:asciiTheme="majorHAnsi" w:eastAsiaTheme="majorEastAsia" w:hAnsiTheme="majorHAnsi" w:cstheme="majorBidi"/>
               <w:sz w:val="72"/>
               <w:szCs w:val="72"/>
             </w:rPr>
           </w:pPr>
-          <w:r>
-            <w:rPr>
-              <w:noProof/>
-            </w:rPr>
-            <w:pict>
-              <v:rect id="Rectangle 2" o:spid="_x0000_s1033" style="position:absolute;margin-left:0;margin-top:0;width:642.6pt;height:64.4pt;z-index:251660288;visibility:visible;mso-wrap-style:square;mso-width-percent:1050;mso-height-percent:900;mso-wrap-distance-left:9pt;mso-wrap-distance-top:0;mso-wrap-distance-right:9pt;mso-wrap-distance-bottom:0;mso-position-horizontal:center;mso-position-horizontal-relative:page;mso-position-vertical:bottom;mso-position-vertical-relative:page;mso-width-percent:1050;mso-height-percent:900;mso-width-relative:page;mso-height-relative:top-margin-area;v-text-anchor:top" o:gfxdata="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" o:allowincell="f" fillcolor="#4bacc6 [3208]" strokecolor="#4f81bd [3204]">
-                <w10:wrap anchorx="page" anchory="page"/>
-              </v:rect>
-            </w:pict>
-          </w:r>
-          <w:r>
-            <w:rPr>
-              <w:noProof/>
-            </w:rPr>
-            <w:pict>
-              <v:rect id="Rectangle 3" o:spid="_x0000_s1030" style="position:absolute;margin-left:0;margin-top:0;width:642.6pt;height:64.8pt;z-index:251661312;visibility:visible;mso-wrap-style:square;mso-width-percent:1050;mso-height-percent:900;mso-wrap-distance-left:9pt;mso-wrap-distance-top:0;mso-wrap-distance-right:9pt;mso-wrap-distance-bottom:0;mso-position-horizontal:center;mso-position-horizontal-relative:page;mso-position-vertical:top;mso-position-vertical-relative:top-margin-area;mso-width-percent:1050;mso-height-percent:900;mso-width-relative:page;mso-height-relative:top-margin-area;v-text-anchor:top" o:gfxdata="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" o:allowincell="f" fillcolor="#4bacc6 [3208]" strokecolor="#4f81bd [3204]">
-                <w10:wrap anchorx="page" anchory="margin"/>
-              </v:rect>
-            </w:pict>
-          </w:r>
         </w:p>
         <w:sdt>
           <w:sdtPr>
@@ -148,6 +129,7 @@
         <w:p>
           <w:pPr>
             <w:pStyle w:val="NoSpacing"/>
+            <w:jc w:val="center"/>
             <w:rPr>
               <w:rFonts w:asciiTheme="majorHAnsi" w:eastAsiaTheme="majorEastAsia" w:hAnsiTheme="majorHAnsi" w:cstheme="majorBidi"/>
               <w:sz w:val="36"/>
@@ -158,6 +140,7 @@
         <w:p>
           <w:pPr>
             <w:pStyle w:val="NoSpacing"/>
+            <w:jc w:val="center"/>
             <w:rPr>
               <w:rFonts w:asciiTheme="majorHAnsi" w:eastAsiaTheme="majorEastAsia" w:hAnsiTheme="majorHAnsi" w:cstheme="majorBidi"/>
               <w:sz w:val="36"/>
@@ -165,81 +148,30 @@
             </w:rPr>
           </w:pPr>
         </w:p>
-        <w:sdt>
-          <w:sdtPr>
-            <w:alias w:val="Date"/>
-            <w:id w:val="14700083"/>
-            <w:placeholder>
-              <w:docPart w:val="896DCAB8E9BA48DB89CA8CEAEFC03542"/>
-            </w:placeholder>
-            <w:dataBinding w:prefixMappings="xmlns:ns0='http://schemas.microsoft.com/office/2006/coverPageProps'" w:xpath="/ns0:CoverPageProperties[1]/ns0:PublishDate[1]" w:storeItemID="{55AF091B-3C7A-41E3-B477-F2FDAA23CFDA}"/>
-            <w:date w:fullDate="2019-05-26T00:00:00Z">
-              <w:dateFormat w:val="M/d/yyyy"/>
-              <w:lid w:val="en-US"/>
-              <w:storeMappedDataAs w:val="dateTime"/>
-              <w:calendar w:val="gregorian"/>
-            </w:date>
-          </w:sdtPr>
-          <w:sdtContent>
-            <w:p>
-              <w:pPr>
-                <w:pStyle w:val="NoSpacing"/>
-              </w:pPr>
-              <w:r>
-                <w:t>5/26/2019</w:t>
-              </w:r>
-            </w:p>
-          </w:sdtContent>
-        </w:sdt>
-        <w:sdt>
-          <w:sdtPr>
-            <w:alias w:val="Company"/>
-            <w:id w:val="14700089"/>
-            <w:placeholder>
-              <w:docPart w:val="0448648002574753AD1B97B655D2A2A8"/>
-            </w:placeholder>
-            <w:dataBinding w:prefixMappings="xmlns:ns0='http://schemas.openxmlformats.org/officeDocument/2006/extended-properties'" w:xpath="/ns0:Properties[1]/ns0:Company[1]" w:storeItemID="{6668398D-A668-4E3E-A5EB-62B293D839F1}"/>
-            <w:text/>
-          </w:sdtPr>
-          <w:sdtContent>
-            <w:p>
-              <w:pPr>
-                <w:pStyle w:val="NoSpacing"/>
-              </w:pPr>
-              <w:r>
-                <w:rPr>
-                  <w:lang w:val="en-IN"/>
-                </w:rPr>
-                <w:t>SoftwareTestingHelp.com</w:t>
-              </w:r>
-            </w:p>
-          </w:sdtContent>
-        </w:sdt>
-        <w:sdt>
-          <w:sdtPr>
-            <w:alias w:val="Author"/>
-            <w:id w:val="14700094"/>
-            <w:dataBinding w:prefixMappings="xmlns:ns0='http://schemas.openxmlformats.org/package/2006/metadata/core-properties' xmlns:ns1='http://purl.org/dc/elements/1.1/'" w:xpath="/ns0:coreProperties[1]/ns1:creator[1]" w:storeItemID="{6C3C8BC8-F283-45AE-878A-BAB7291924A1}"/>
-            <w:text/>
-          </w:sdtPr>
-          <w:sdtContent>
-            <w:p>
-              <w:pPr>
-                <w:pStyle w:val="NoSpacing"/>
-              </w:pPr>
-              <w:r>
-                <w:t>Mahak Malik</w:t>
-              </w:r>
-            </w:p>
-          </w:sdtContent>
-        </w:sdt>
-        <w:p/>
+        <w:p>
+          <w:pPr>
+            <w:pStyle w:val="NoSpacing"/>
+            <w:jc w:val="center"/>
+          </w:pPr>
+        </w:p>
+        <w:p>
+          <w:pPr>
+            <w:pStyle w:val="NoSpacing"/>
+            <w:jc w:val="center"/>
+          </w:pPr>
+        </w:p>
+        <w:p>
+          <w:pPr>
+            <w:jc w:val="center"/>
+          </w:pPr>
+        </w:p>
       </w:sdtContent>
     </w:sdt>
     <w:p>
       <w:pPr>
         <w:spacing w:after="0"/>
         <w:ind w:left="0"/>
+        <w:jc w:val="center"/>
       </w:pPr>
       <w:r>
         <w:rPr>
@@ -258,6 +190,7 @@
       <w:pPr>
         <w:spacing w:after="0"/>
         <w:ind w:left="0"/>
+        <w:jc w:val="center"/>
       </w:pPr>
       <w:r>
         <w:rPr>
@@ -278,13 +211,17 @@
         <w:t>26</w:t>
       </w:r>
       <w:r>
-        <w:t>/2014</w:t>
+        <w:t>/201</w:t>
+      </w:r>
+      <w:r>
+        <w:t>9</w:t>
       </w:r>
     </w:p>
     <w:p>
       <w:pPr>
         <w:spacing w:after="0"/>
         <w:ind w:left="0"/>
+        <w:jc w:val="center"/>
       </w:pPr>
       <w:r>
         <w:rPr>
@@ -317,13 +254,16 @@
         <w:t>/201</w:t>
       </w:r>
       <w:r>
-        <w:t>4</w:t>
-      </w:r>
+        <w:t>9</w:t>
+      </w:r>
+      <w:bookmarkStart w:id="0" w:name="_GoBack"/>
+      <w:bookmarkEnd w:id="0"/>
     </w:p>
     <w:p>
       <w:pPr>
         <w:spacing w:after="0"/>
         <w:ind w:left="0"/>
+        <w:jc w:val="center"/>
         <w:rPr>
           <w:color w:val="FF0000"/>
         </w:rPr>
@@ -354,6 +294,9 @@
       </w:r>
     </w:p>
     <w:p>
+      <w:pPr>
+        <w:jc w:val="center"/>
+      </w:pPr>
       <w:r>
         <w:br w:type="page"/>
       </w:r>
@@ -4535,28 +4478,28 @@
       <w:pPr>
         <w:pStyle w:val="Heading1"/>
       </w:pPr>
-      <w:bookmarkStart w:id="0" w:name="_Toc365563154"/>
+      <w:bookmarkStart w:id="1" w:name="_Toc365563154"/>
       <w:r>
         <w:lastRenderedPageBreak/>
         <w:t>INTRODUCTION</w:t>
       </w:r>
-      <w:bookmarkEnd w:id="0"/>
+      <w:bookmarkEnd w:id="1"/>
     </w:p>
     <w:p>
       <w:pPr>
         <w:pStyle w:val="Heading2"/>
       </w:pPr>
-      <w:bookmarkStart w:id="1" w:name="_Toc365563155"/>
-      <w:bookmarkStart w:id="2" w:name="_Toc403900768"/>
-      <w:bookmarkStart w:id="3" w:name="_Toc403905466"/>
-      <w:bookmarkStart w:id="4" w:name="_Toc403908181"/>
-      <w:bookmarkStart w:id="5" w:name="_Toc403910077"/>
-      <w:bookmarkStart w:id="6" w:name="_Toc403911443"/>
-      <w:bookmarkStart w:id="7" w:name="_Toc403912951"/>
+      <w:bookmarkStart w:id="2" w:name="_Toc365563155"/>
+      <w:bookmarkStart w:id="3" w:name="_Toc403900768"/>
+      <w:bookmarkStart w:id="4" w:name="_Toc403905466"/>
+      <w:bookmarkStart w:id="5" w:name="_Toc403908181"/>
+      <w:bookmarkStart w:id="6" w:name="_Toc403910077"/>
+      <w:bookmarkStart w:id="7" w:name="_Toc403911443"/>
+      <w:bookmarkStart w:id="8" w:name="_Toc403912951"/>
       <w:r>
         <w:t>Purpose</w:t>
       </w:r>
-      <w:bookmarkEnd w:id="1"/>
+      <w:bookmarkEnd w:id="2"/>
     </w:p>
     <w:p>
       <w:r>
@@ -4612,23 +4555,23 @@
       <w:pPr>
         <w:pStyle w:val="Heading2"/>
       </w:pPr>
-      <w:bookmarkStart w:id="8" w:name="_Toc365563156"/>
-      <w:bookmarkEnd w:id="2"/>
+      <w:bookmarkStart w:id="9" w:name="_Toc365563156"/>
       <w:bookmarkEnd w:id="3"/>
       <w:bookmarkEnd w:id="4"/>
       <w:bookmarkEnd w:id="5"/>
       <w:bookmarkEnd w:id="6"/>
       <w:bookmarkEnd w:id="7"/>
+      <w:bookmarkEnd w:id="8"/>
       <w:r>
         <w:t xml:space="preserve">Project </w:t>
       </w:r>
       <w:r>
         <w:t>Overview</w:t>
       </w:r>
-      <w:bookmarkEnd w:id="8"/>
+      <w:bookmarkEnd w:id="9"/>
     </w:p>
     <w:p>
-      <w:bookmarkStart w:id="9" w:name="_Toc365563157"/>
+      <w:bookmarkStart w:id="10" w:name="_Toc365563157"/>
       <w:r>
         <w:t>Drone Delivery System</w:t>
       </w:r>
@@ -4646,7 +4589,7 @@
       <w:r>
         <w:t>Audience</w:t>
       </w:r>
-      <w:bookmarkEnd w:id="9"/>
+      <w:bookmarkEnd w:id="10"/>
     </w:p>
     <w:p>
       <w:pPr>
@@ -4712,21 +4655,21 @@
       <w:pPr>
         <w:pStyle w:val="Heading1"/>
       </w:pPr>
-      <w:bookmarkStart w:id="10" w:name="_Toc365563158"/>
+      <w:bookmarkStart w:id="11" w:name="_Toc365563158"/>
       <w:r>
         <w:t>TEST STRATEGY</w:t>
       </w:r>
-      <w:bookmarkEnd w:id="10"/>
+      <w:bookmarkEnd w:id="11"/>
     </w:p>
     <w:p>
       <w:pPr>
         <w:pStyle w:val="Heading2"/>
       </w:pPr>
-      <w:bookmarkStart w:id="11" w:name="_Toc365563159"/>
+      <w:bookmarkStart w:id="12" w:name="_Toc365563159"/>
       <w:r>
         <w:t>Test Objectives</w:t>
       </w:r>
-      <w:bookmarkEnd w:id="11"/>
+      <w:bookmarkEnd w:id="12"/>
     </w:p>
     <w:p>
       <w:r>
@@ -4808,11 +4751,11 @@
       <w:pPr>
         <w:pStyle w:val="Heading2"/>
       </w:pPr>
-      <w:bookmarkStart w:id="12" w:name="_Toc365563160"/>
+      <w:bookmarkStart w:id="13" w:name="_Toc365563160"/>
       <w:r>
         <w:t>Test Assumptions</w:t>
       </w:r>
-      <w:bookmarkEnd w:id="12"/>
+      <w:bookmarkEnd w:id="13"/>
     </w:p>
     <w:p>
       <w:pPr>
@@ -4887,7 +4830,13 @@
         </w:numPr>
       </w:pPr>
       <w:r>
-        <w:t>The loading of takes only one minute.</w:t>
+        <w:t>The loading</w:t>
+      </w:r>
+      <w:r>
+        <w:t xml:space="preserve"> drone</w:t>
+      </w:r>
+      <w:r>
+        <w:t xml:space="preserve"> of takes only one minute.</w:t>
       </w:r>
     </w:p>
     <w:p>
@@ -5247,8 +5196,6 @@
       <w:r>
         <w:t>perform</w:t>
       </w:r>
-      <w:bookmarkStart w:id="13" w:name="_GoBack"/>
-      <w:bookmarkEnd w:id="13"/>
       <w:r>
         <w:t xml:space="preserve"> Functional testing only on </w:t>
       </w:r>
@@ -5608,11 +5555,12 @@
         <w:t>Scope:</w:t>
       </w:r>
       <w:r>
-        <w:t xml:space="preserve"> The below excel sheet details about the scope of Functional test. Note: The scope is high level due to changes in the requirement.</w:t>
+        <w:t xml:space="preserve"> The below excel sheet details about the scope of Functional test</w:t>
+      </w:r>
+      <w:r>
+        <w:t>.</w:t>
       </w:r>
     </w:p>
-    <w:bookmarkStart w:id="19" w:name="_MON_1426081865"/>
-    <w:bookmarkEnd w:id="19"/>
     <w:p>
       <w:pPr>
         <w:tabs>
@@ -5621,7 +5569,7 @@
         <w:ind w:left="1710"/>
       </w:pPr>
       <w:r>
-        <w:object w:dxaOrig="2556" w:dyaOrig="1600">
+        <w:object w:dxaOrig="1508" w:dyaOrig="982">
           <v:shapetype id="_x0000_t75" coordsize="21600,21600" o:spt="75" o:preferrelative="t" path="m@4@5l@4@11@9@11@9@5xe" filled="f" stroked="f">
             <v:stroke joinstyle="miter"/>
             <v:formulas>
@@ -5641,10 +5589,10 @@
             <v:path o:extrusionok="f" gradientshapeok="t" o:connecttype="rect"/>
             <o:lock v:ext="edit" aspectratio="t"/>
           </v:shapetype>
-          <v:shape id="_x0000_i1025" type="#_x0000_t75" style="width:70.5pt;height:44.25pt" o:ole="">
+          <v:shape id="_x0000_i1038" type="#_x0000_t75" style="width:75.45pt;height:49.3pt" o:ole="">
             <v:imagedata r:id="rId9" o:title=""/>
           </v:shape>
-          <o:OLEObject Type="Embed" ProgID="Excel.Sheet.12" ShapeID="_x0000_i1025" DrawAspect="Icon" ObjectID="_1620495677" r:id="rId10"/>
+          <o:OLEObject Type="Embed" ProgID="Excel.Sheet.12" ShapeID="_x0000_i1038" DrawAspect="Icon" ObjectID="_1620509340" r:id="rId10"/>
         </w:object>
       </w:r>
     </w:p>
@@ -5722,8 +5670,8 @@
           <w:u w:val="single"/>
         </w:rPr>
       </w:pPr>
-      <w:bookmarkStart w:id="20" w:name="_Toc324424123"/>
-      <w:bookmarkStart w:id="21" w:name="_Toc365563166"/>
+      <w:bookmarkStart w:id="19" w:name="_Toc324424123"/>
+      <w:bookmarkStart w:id="20" w:name="_Toc365563166"/>
       <w:r>
         <w:rPr>
           <w:rFonts w:asciiTheme="minorHAnsi" w:eastAsiaTheme="minorHAnsi" w:hAnsiTheme="minorHAnsi" w:cstheme="minorBidi"/>
@@ -5735,7 +5683,7 @@
         </w:rPr>
         <w:t>TEST ACCEPTANCE C</w:t>
       </w:r>
-      <w:bookmarkEnd w:id="20"/>
+      <w:bookmarkEnd w:id="19"/>
       <w:r>
         <w:rPr>
           <w:rFonts w:asciiTheme="minorHAnsi" w:eastAsiaTheme="minorHAnsi" w:hAnsiTheme="minorHAnsi" w:cstheme="minorBidi"/>
@@ -5747,7 +5695,7 @@
         </w:rPr>
         <w:t>RITERIA</w:t>
       </w:r>
-      <w:bookmarkEnd w:id="21"/>
+      <w:bookmarkEnd w:id="20"/>
     </w:p>
     <w:p>
       <w:pPr>
@@ -5828,6 +5776,9 @@
     <w:p/>
     <w:p/>
     <w:p/>
+    <w:p/>
+    <w:p/>
+    <w:p/>
     <w:p>
       <w:pPr>
         <w:pStyle w:val="Heading4"/>
@@ -5848,7 +5799,7 @@
           <w:u w:val="single"/>
         </w:rPr>
       </w:pPr>
-      <w:bookmarkStart w:id="22" w:name="_Toc365563167"/>
+      <w:bookmarkStart w:id="21" w:name="_Toc365563167"/>
       <w:r>
         <w:rPr>
           <w:rFonts w:asciiTheme="minorHAnsi" w:eastAsiaTheme="minorHAnsi" w:hAnsiTheme="minorHAnsi" w:cstheme="minorBidi"/>
@@ -5858,9 +5809,10 @@
           <w:color w:val="auto"/>
           <w:u w:val="single"/>
         </w:rPr>
+        <w:lastRenderedPageBreak/>
         <w:t>TEST DELIVERABLES</w:t>
       </w:r>
-      <w:bookmarkEnd w:id="22"/>
+      <w:bookmarkEnd w:id="21"/>
       <w:r>
         <w:rPr>
           <w:rFonts w:asciiTheme="minorHAnsi" w:eastAsiaTheme="minorHAnsi" w:hAnsiTheme="minorHAnsi" w:cstheme="minorBidi"/>
@@ -6026,11 +5978,7 @@
               <w:ind w:left="0"/>
             </w:pPr>
             <w:r>
-              <w:t xml:space="preserve">Project Manager/ </w:t>
-            </w:r>
-            <w:r>
-              <w:lastRenderedPageBreak/>
-              <w:t>Business Analyst’s</w:t>
+              <w:t>Project Manager/ Business Analyst’s</w:t>
             </w:r>
           </w:p>
         </w:tc>
@@ -6045,7 +5993,6 @@
               <w:ind w:left="0"/>
             </w:pPr>
             <w:r>
-              <w:lastRenderedPageBreak/>
               <w:t>2.</w:t>
             </w:r>
           </w:p>
@@ -6292,7 +6239,7 @@
           <w:u w:val="single"/>
         </w:rPr>
       </w:pPr>
-      <w:bookmarkStart w:id="23" w:name="_Toc365563168"/>
+      <w:bookmarkStart w:id="22" w:name="_Toc365563168"/>
       <w:r>
         <w:rPr>
           <w:rFonts w:asciiTheme="minorHAnsi" w:eastAsiaTheme="minorHAnsi" w:hAnsiTheme="minorHAnsi" w:cstheme="minorBidi"/>
@@ -6304,7 +6251,7 @@
         </w:rPr>
         <w:t>MILESTONE LIST</w:t>
       </w:r>
-      <w:bookmarkEnd w:id="23"/>
+      <w:bookmarkEnd w:id="22"/>
     </w:p>
     <w:p>
       <w:pPr>
@@ -6371,58 +6318,13 @@
     </w:p>
     <w:p>
       <w:pPr>
-        <w:pStyle w:val="ListParagraph"/>
-        <w:ind w:left="2070"/>
-        <w:jc w:val="left"/>
-      </w:pPr>
-    </w:p>
-    <w:p>
-      <w:pPr>
-        <w:pStyle w:val="ListParagraph"/>
-        <w:ind w:left="2070"/>
-        <w:jc w:val="left"/>
-        <w:rPr>
-          <w:color w:val="FF0000"/>
-        </w:rPr>
-      </w:pPr>
-      <w:r>
-        <w:rPr>
-          <w:color w:val="FF0000"/>
-        </w:rPr>
-        <w:t>Testing generally is not carried out in one cycle. Based on the testing scope, we can estimate how much time it takes and establish the time lines as you can see in the below embedded excel sheet.</w:t>
-      </w:r>
-    </w:p>
-    <w:p>
-      <w:pPr>
-        <w:pStyle w:val="ListParagraph"/>
-        <w:ind w:left="1800"/>
-        <w:jc w:val="left"/>
-      </w:pPr>
-    </w:p>
-    <w:bookmarkStart w:id="24" w:name="_MON_1439303832"/>
-    <w:bookmarkEnd w:id="24"/>
-    <w:p>
-      <w:pPr>
-        <w:ind w:left="1710"/>
-      </w:pPr>
-      <w:r>
-        <w:object w:dxaOrig="2556" w:dyaOrig="1600">
-          <v:shape id="_x0000_i1026" type="#_x0000_t75" style="width:77.25pt;height:48pt" o:ole="">
-            <v:imagedata r:id="rId16" o:title=""/>
-          </v:shape>
-          <o:OLEObject Type="Embed" ProgID="Excel.Sheet.12" ShapeID="_x0000_i1026" DrawAspect="Icon" ObjectID="_1620495678" r:id="rId17"/>
-        </w:object>
-      </w:r>
-    </w:p>
-    <w:p>
-      <w:pPr>
         <w:pStyle w:val="Heading3"/>
       </w:pPr>
-      <w:bookmarkStart w:id="25" w:name="_Toc365563169"/>
+      <w:bookmarkStart w:id="23" w:name="_Toc365563169"/>
       <w:r>
         <w:t>User Acceptance Test (UAT)</w:t>
       </w:r>
-      <w:bookmarkEnd w:id="25"/>
+      <w:bookmarkEnd w:id="23"/>
       <w:r>
         <w:t xml:space="preserve"> </w:t>
       </w:r>
@@ -6561,7 +6463,7 @@
           <w:u w:val="single"/>
         </w:rPr>
       </w:pPr>
-      <w:bookmarkStart w:id="26" w:name="_Toc365563170"/>
+      <w:bookmarkStart w:id="24" w:name="_Toc365563170"/>
       <w:r>
         <w:rPr>
           <w:rFonts w:asciiTheme="minorHAnsi" w:eastAsiaTheme="minorHAnsi" w:hAnsiTheme="minorHAnsi" w:cstheme="minorBidi"/>
@@ -6573,7 +6475,7 @@
         </w:rPr>
         <w:t>TEST DELIVERABLES</w:t>
       </w:r>
-      <w:bookmarkEnd w:id="26"/>
+      <w:bookmarkEnd w:id="24"/>
       <w:r>
         <w:rPr>
           <w:rFonts w:asciiTheme="minorHAnsi" w:eastAsiaTheme="minorHAnsi" w:hAnsiTheme="minorHAnsi" w:cstheme="minorBidi"/>
@@ -6700,7 +6602,6 @@
               <w:ind w:left="0"/>
             </w:pPr>
             <w:r>
-              <w:lastRenderedPageBreak/>
               <w:t>1.</w:t>
             </w:r>
           </w:p>
@@ -6761,37 +6662,25 @@
       <w:pPr>
         <w:pStyle w:val="Heading2"/>
       </w:pPr>
-      <w:bookmarkStart w:id="27" w:name="_Toc365563171"/>
-      <w:r>
+      <w:bookmarkStart w:id="25" w:name="_Toc365563171"/>
+      <w:r>
+        <w:lastRenderedPageBreak/>
         <w:t>Test Effort Estimate</w:t>
       </w:r>
-      <w:bookmarkEnd w:id="27"/>
+      <w:bookmarkEnd w:id="25"/>
     </w:p>
+    <w:bookmarkStart w:id="26" w:name="_MON_1439304298"/>
+    <w:bookmarkEnd w:id="26"/>
     <w:p>
       <w:pPr>
-        <w:rPr>
-          <w:color w:val="FF0000"/>
-        </w:rPr>
-      </w:pPr>
-      <w:r>
-        <w:rPr>
-          <w:color w:val="FF0000"/>
-        </w:rPr>
-        <w:t>This document lists out all the activities that have to be performed by the QA team and estimates how many man-hours each activity is going to take.</w:t>
-      </w:r>
-    </w:p>
-    <w:bookmarkStart w:id="28" w:name="_MON_1439304298"/>
-    <w:bookmarkEnd w:id="28"/>
-    <w:p>
-      <w:pPr>
         <w:pStyle w:val="Heading1"/>
       </w:pPr>
       <w:r>
         <w:object w:dxaOrig="2556" w:dyaOrig="1600">
-          <v:shape id="_x0000_i1027" type="#_x0000_t75" style="width:78.75pt;height:49.5pt" o:ole="">
-            <v:imagedata r:id="rId18" o:title=""/>
+          <v:shape id="_x0000_i1042" type="#_x0000_t75" style="width:78.95pt;height:49.65pt" o:ole="">
+            <v:imagedata r:id="rId16" o:title=""/>
           </v:shape>
-          <o:OLEObject Type="Embed" ProgID="Excel.Sheet.12" ShapeID="_x0000_i1027" DrawAspect="Icon" ObjectID="_1620495679" r:id="rId19"/>
+          <o:OLEObject Type="Embed" ProgID="Excel.Sheet.12" ShapeID="_x0000_i1042" DrawAspect="Icon" ObjectID="_1620509341" r:id="rId17"/>
         </w:object>
       </w:r>
     </w:p>
@@ -6816,21 +6705,21 @@
       <w:pPr>
         <w:pStyle w:val="Heading1"/>
       </w:pPr>
-      <w:bookmarkStart w:id="29" w:name="_Toc365563172"/>
+      <w:bookmarkStart w:id="27" w:name="_Toc365563172"/>
       <w:r>
         <w:t>EXECUTION STRATEGY</w:t>
       </w:r>
-      <w:bookmarkEnd w:id="29"/>
+      <w:bookmarkEnd w:id="27"/>
     </w:p>
     <w:p>
       <w:pPr>
         <w:pStyle w:val="Heading2"/>
       </w:pPr>
-      <w:bookmarkStart w:id="30" w:name="_Toc365563173"/>
+      <w:bookmarkStart w:id="28" w:name="_Toc365563173"/>
       <w:r>
         <w:t>Entry and Exit Criteria</w:t>
       </w:r>
-      <w:bookmarkEnd w:id="30"/>
+      <w:bookmarkEnd w:id="28"/>
     </w:p>
     <w:p>
       <w:pPr>
@@ -7322,7 +7211,6 @@
               <w:jc w:val="left"/>
             </w:pPr>
             <w:r>
-              <w:lastRenderedPageBreak/>
               <w:t>All expected and actual results are captured and documented with the test script</w:t>
             </w:r>
           </w:p>
@@ -7382,7 +7270,10 @@
               <w:t>All test metrics collected</w:t>
             </w:r>
             <w:r>
-              <w:t xml:space="preserve"> based on reports from HP ALM</w:t>
+              <w:t xml:space="preserve"> based on reports from </w:t>
+            </w:r>
+            <w:r>
+              <w:t>Cucumber</w:t>
             </w:r>
           </w:p>
         </w:tc>
@@ -7438,7 +7329,10 @@
               <w:jc w:val="left"/>
             </w:pPr>
             <w:r>
-              <w:t>All defects logged in HP ALM</w:t>
+              <w:t xml:space="preserve">All defects logged in </w:t>
+            </w:r>
+            <w:r>
+              <w:t>Jira</w:t>
             </w:r>
           </w:p>
         </w:tc>
@@ -7647,7 +7541,7 @@
                     </pic:cNvPicPr>
                   </pic:nvPicPr>
                   <pic:blipFill>
-                    <a:blip r:embed="rId20" cstate="print"/>
+                    <a:blip r:embed="rId18" cstate="print"/>
                     <a:srcRect/>
                     <a:stretch>
                       <a:fillRect/>
@@ -7680,11 +7574,11 @@
       <w:pPr>
         <w:pStyle w:val="Heading2"/>
       </w:pPr>
-      <w:bookmarkStart w:id="31" w:name="_Toc365563174"/>
+      <w:bookmarkStart w:id="29" w:name="_Toc365563174"/>
       <w:r>
         <w:t>Test Cycles</w:t>
       </w:r>
-      <w:bookmarkEnd w:id="31"/>
+      <w:bookmarkEnd w:id="29"/>
     </w:p>
     <w:p>
       <w:pPr>
@@ -7779,11 +7673,11 @@
       <w:pPr>
         <w:pStyle w:val="Heading2"/>
       </w:pPr>
-      <w:bookmarkStart w:id="32" w:name="_Toc365563175"/>
+      <w:bookmarkStart w:id="30" w:name="_Toc365563175"/>
       <w:r>
         <w:t>Validation and Defect Management</w:t>
       </w:r>
-      <w:bookmarkEnd w:id="32"/>
+      <w:bookmarkEnd w:id="30"/>
     </w:p>
     <w:p>
       <w:pPr>
@@ -7812,10 +7706,27 @@
         </w:numPr>
       </w:pPr>
       <w:r>
-        <w:t xml:space="preserve">The defects will be tracked through HP ALM only. </w:t>
-      </w:r>
-      <w:r>
-        <w:t xml:space="preserve">The technical team will gather information on a daily basis from HP ALM, and request additional details from the Defect Coordinator. The technical team will work on fixes. </w:t>
+        <w:t xml:space="preserve">The defects will be tracked through </w:t>
+      </w:r>
+      <w:r>
+        <w:t>JIRA</w:t>
+      </w:r>
+      <w:r>
+        <w:t xml:space="preserve"> only. </w:t>
+      </w:r>
+      <w:r>
+        <w:t xml:space="preserve">The technical team will gather information on a daily basis from </w:t>
+      </w:r>
+      <w:proofErr w:type="gramStart"/>
+      <w:r>
+        <w:t>JIRA</w:t>
+      </w:r>
+      <w:r>
+        <w:t>, and</w:t>
+      </w:r>
+      <w:proofErr w:type="gramEnd"/>
+      <w:r>
+        <w:t xml:space="preserve"> request additional details from the Defect Coordinator. The technical team will work on fixes. </w:t>
       </w:r>
     </w:p>
     <w:p>
@@ -7827,16 +7738,24 @@
         </w:numPr>
       </w:pPr>
       <w:r>
-        <w:t>It is the responsibility of the tester to open the defects, link them to the corresponding script, assign an initial severity and status, retest and close the defect; it is the responsibility of the Defect Manager to review the severity of the defects and facilitate with the technical team the fix and its implementation, communicate with testers when the test can continue or should be halt, request the tester to retest, and modify status as the defect progresses through the cycle; it is the responsibility of the technical team to review HP ALM on a daily basis, ask for details if necessary, fix the defect, communicate to the Defect Manager the fix is done, implement the solution per the Defect Manager request.</w:t>
+        <w:t xml:space="preserve">It is the responsibility of the tester to open the defects, link them to the corresponding script, assign an initial severity and status, retest and close the defect; it is the responsibility of the Defect Manager to review the severity of the defects and facilitate with the technical team the fix and its implementation, communicate with testers when the test can continue or should be halt, request the tester to retest, and modify status as the defect progresses through the cycle; it is the responsibility of the technical team to review </w:t>
+      </w:r>
+      <w:r>
+        <w:t>JIRA</w:t>
+      </w:r>
+      <w:r>
+        <w:t xml:space="preserve"> </w:t>
+      </w:r>
+      <w:r>
+        <w:t>on a daily basis, ask for details if necessary, fix the defect, communicate to the Defect Manager the fix is done, implement the solution per the Defect Manager request.</w:t>
       </w:r>
     </w:p>
     <w:p>
       <w:r>
-        <w:lastRenderedPageBreak/>
-        <w:t xml:space="preserve">Defects found during the Testing will be categorized according to the bug-reporting tool “Mercury </w:t>
-      </w:r>
-      <w:r>
-        <w:t>HP ALM</w:t>
+        <w:t>Defects found during the Testing will be categorized according to the bug-reporting tool “</w:t>
+      </w:r>
+      <w:r>
+        <w:t>JIRA</w:t>
       </w:r>
       <w:r>
         <w:t>” and the categories are:</w:t>
@@ -8056,6 +7975,7 @@
               <w:ind w:left="0"/>
             </w:pPr>
             <w:r>
+              <w:lastRenderedPageBreak/>
               <w:t xml:space="preserve">3 </w:t>
             </w:r>
             <w:r>
@@ -8269,11 +8189,11 @@
       <w:pPr>
         <w:pStyle w:val="Heading2"/>
       </w:pPr>
-      <w:bookmarkStart w:id="33" w:name="_Toc365563176"/>
+      <w:bookmarkStart w:id="31" w:name="_Toc365563176"/>
       <w:r>
         <w:t>Test Metrics</w:t>
       </w:r>
-      <w:bookmarkEnd w:id="33"/>
+      <w:bookmarkEnd w:id="31"/>
     </w:p>
     <w:p>
       <w:r>
@@ -8688,11 +8608,7 @@
               <w:t xml:space="preserve">Weekly – </w:t>
             </w:r>
             <w:r>
-              <w:t xml:space="preserve">If project team needs weekly update apart from daily and there is template available </w:t>
-            </w:r>
-            <w:r>
-              <w:lastRenderedPageBreak/>
-              <w:t xml:space="preserve">with project team to use. </w:t>
+              <w:t xml:space="preserve">If project team needs weekly update apart from daily and there is template available with project team to use. </w:t>
             </w:r>
           </w:p>
         </w:tc>
@@ -8706,11 +8622,12 @@
         <w:pStyle w:val="Heading2"/>
         <w:ind w:left="990" w:hanging="630"/>
       </w:pPr>
-      <w:bookmarkStart w:id="34" w:name="_Toc365563177"/>
-      <w:r>
+      <w:bookmarkStart w:id="32" w:name="_Toc365563177"/>
+      <w:r>
+        <w:lastRenderedPageBreak/>
         <w:t>Defect tracking &amp; Reporting</w:t>
       </w:r>
-      <w:bookmarkEnd w:id="34"/>
+      <w:bookmarkEnd w:id="32"/>
     </w:p>
     <w:p>
       <w:pPr>
@@ -12917,11 +12834,11 @@
       <w:pPr>
         <w:pStyle w:val="Heading1"/>
       </w:pPr>
-      <w:bookmarkStart w:id="35" w:name="_Toc365563178"/>
+      <w:bookmarkStart w:id="33" w:name="_Toc365563178"/>
       <w:r>
         <w:t>TEST MANAGEMENT PROCESS</w:t>
       </w:r>
-      <w:bookmarkEnd w:id="35"/>
+      <w:bookmarkEnd w:id="33"/>
     </w:p>
     <w:p/>
     <w:p>
@@ -12935,16 +12852,16 @@
           <w:rFonts w:asciiTheme="minorHAnsi" w:hAnsiTheme="minorHAnsi"/>
         </w:rPr>
       </w:pPr>
-      <w:bookmarkStart w:id="36" w:name="_Toc324424153"/>
-      <w:bookmarkStart w:id="37" w:name="_Toc365563179"/>
+      <w:bookmarkStart w:id="34" w:name="_Toc324424153"/>
+      <w:bookmarkStart w:id="35" w:name="_Toc365563179"/>
       <w:r>
         <w:rPr>
           <w:rFonts w:asciiTheme="minorHAnsi" w:hAnsiTheme="minorHAnsi"/>
         </w:rPr>
         <w:t>Test Management Tool</w:t>
       </w:r>
-      <w:bookmarkEnd w:id="36"/>
-      <w:bookmarkEnd w:id="37"/>
+      <w:bookmarkEnd w:id="34"/>
+      <w:bookmarkEnd w:id="35"/>
     </w:p>
     <w:p>
       <w:pPr>
@@ -12952,25 +12869,22 @@
         <w:ind w:left="1440"/>
       </w:pPr>
       <w:r>
-        <w:t>HP A</w:t>
-      </w:r>
-      <w:r>
-        <w:t xml:space="preserve">pplication Lifecycle </w:t>
-      </w:r>
-      <w:r>
-        <w:t>M</w:t>
-      </w:r>
-      <w:r>
-        <w:t>anagement</w:t>
+        <w:t>Cucumber</w:t>
       </w:r>
       <w:r>
         <w:t xml:space="preserve"> is the tool used for Test Management. All testing artifacts such as Test cases, test results are </w:t>
       </w:r>
       <w:r>
-        <w:t>updated in the HP Application Lifecycle Management (ALM</w:t>
-      </w:r>
-      <w:r>
-        <w:t>) tool.</w:t>
+        <w:t xml:space="preserve">updated in the </w:t>
+      </w:r>
+      <w:r>
+        <w:t>Cucumber</w:t>
+      </w:r>
+      <w:r>
+        <w:t xml:space="preserve"> </w:t>
+      </w:r>
+      <w:r>
+        <w:t>tool.</w:t>
       </w:r>
     </w:p>
     <w:p>
@@ -12985,14 +12899,16 @@
       <w:r>
         <w:t xml:space="preserve">Project specific folder structure will be created in </w:t>
       </w:r>
-      <w:r>
-        <w:t>HP ALM</w:t>
-      </w:r>
+      <w:proofErr w:type="spellStart"/>
+      <w:r>
+        <w:t>DroneDeliverySystem</w:t>
+      </w:r>
+      <w:proofErr w:type="spellEnd"/>
       <w:r>
         <w:t xml:space="preserve"> to manage the </w:t>
       </w:r>
       <w:r>
-        <w:t xml:space="preserve">status of this DFRT </w:t>
+        <w:t xml:space="preserve">status of this </w:t>
       </w:r>
       <w:r>
         <w:t>project.</w:t>
@@ -13011,7 +12927,7 @@
         <w:t xml:space="preserve">Each resource in the Testing team will be provided with Read/Write access to add/modify Test cases in </w:t>
       </w:r>
       <w:r>
-        <w:t>HP ALM</w:t>
+        <w:t>Cucumber</w:t>
       </w:r>
       <w:r>
         <w:t>.</w:t>
@@ -13036,13 +12952,13 @@
         <w:t xml:space="preserve">into </w:t>
       </w:r>
       <w:r>
-        <w:t>HP ALM</w:t>
+        <w:t>Cucumber</w:t>
       </w:r>
       <w:r>
         <w:t xml:space="preserve">. Any change to the test case will be directly updated in the </w:t>
       </w:r>
       <w:r>
-        <w:t>HP ALM</w:t>
+        <w:t>Cucumber</w:t>
       </w:r>
       <w:r>
         <w:t xml:space="preserve">. </w:t>
@@ -13058,14 +12974,16 @@
         <w:jc w:val="left"/>
       </w:pPr>
       <w:r>
-        <w:lastRenderedPageBreak/>
         <w:t xml:space="preserve">Each Tester will directly access their respective assigned test cases and update the status of each executed step in </w:t>
       </w:r>
       <w:r>
-        <w:t>HP ALM</w:t>
-      </w:r>
-      <w:r>
-        <w:t xml:space="preserve"> directly.</w:t>
+        <w:t>Cucumber</w:t>
+      </w:r>
+      <w:r>
+        <w:t xml:space="preserve"> </w:t>
+      </w:r>
+      <w:r>
+        <w:t>directly.</w:t>
       </w:r>
     </w:p>
     <w:p>
@@ -13078,13 +12996,24 @@
         <w:jc w:val="left"/>
       </w:pPr>
       <w:r>
-        <w:t xml:space="preserve">Any defect encountered will be raised in </w:t>
-      </w:r>
-      <w:r>
-        <w:t>HP ALM</w:t>
-      </w:r>
-      <w:r>
-        <w:t xml:space="preserve"> linking to the particular Test case/test step.</w:t>
+        <w:t xml:space="preserve">Any defect encountered will be raised </w:t>
+      </w:r>
+      <w:r>
+        <w:t>Cucumber</w:t>
+      </w:r>
+      <w:r>
+        <w:t xml:space="preserve"> </w:t>
+      </w:r>
+      <w:r>
+        <w:t xml:space="preserve">linking to the </w:t>
+      </w:r>
+      <w:proofErr w:type="gramStart"/>
+      <w:r>
+        <w:t>particular Test</w:t>
+      </w:r>
+      <w:proofErr w:type="gramEnd"/>
+      <w:r>
+        <w:t xml:space="preserve"> case/test step.</w:t>
       </w:r>
     </w:p>
     <w:p>
@@ -13100,7 +13029,7 @@
         <w:t xml:space="preserve">During Defect fix testing, defects are re-assigned back to the tester to verify the defect fix. The tester verifies the defect fix and updates the status directly in </w:t>
       </w:r>
       <w:r>
-        <w:t>HP ALM</w:t>
+        <w:t>Cucumber</w:t>
       </w:r>
       <w:r>
         <w:t>.</w:t>
@@ -13116,13 +13045,17 @@
         <w:jc w:val="left"/>
       </w:pPr>
       <w:r>
+        <w:lastRenderedPageBreak/>
         <w:t xml:space="preserve">Various reports can be generated from </w:t>
       </w:r>
       <w:r>
-        <w:t>HP ALM</w:t>
-      </w:r>
-      <w:r>
-        <w:t xml:space="preserve"> to provide status of Test execution. For example, Status report of Test cases executed, Passed, Failed, No. of open defects, Severity wise defects etc.</w:t>
+        <w:t>Cucumber</w:t>
+      </w:r>
+      <w:r>
+        <w:t xml:space="preserve"> </w:t>
+      </w:r>
+      <w:r>
+        <w:t>to provide status of Test execution. For example, Status report of Test cases executed, Passed, Failed, No. of open defects, Severity wise defects etc.</w:t>
       </w:r>
     </w:p>
     <w:p>
@@ -13136,16 +13069,16 @@
           <w:rFonts w:asciiTheme="minorHAnsi" w:hAnsiTheme="minorHAnsi"/>
         </w:rPr>
       </w:pPr>
-      <w:bookmarkStart w:id="38" w:name="_Toc324424154"/>
-      <w:bookmarkStart w:id="39" w:name="_Toc365563180"/>
+      <w:bookmarkStart w:id="36" w:name="_Toc324424154"/>
+      <w:bookmarkStart w:id="37" w:name="_Toc365563180"/>
       <w:r>
         <w:rPr>
           <w:rFonts w:asciiTheme="minorHAnsi" w:hAnsiTheme="minorHAnsi"/>
         </w:rPr>
         <w:t>Test Design Process</w:t>
       </w:r>
-      <w:bookmarkEnd w:id="38"/>
-      <w:bookmarkEnd w:id="39"/>
+      <w:bookmarkEnd w:id="36"/>
+      <w:bookmarkEnd w:id="37"/>
     </w:p>
     <w:p>
       <w:pPr>
@@ -13172,7 +13105,7 @@
             </wp:cNvGraphicFramePr>
             <a:graphic xmlns:a="http://schemas.openxmlformats.org/drawingml/2006/main">
               <a:graphicData uri="http://schemas.openxmlformats.org/drawingml/2006/diagram">
-                <dgm:relIds xmlns:dgm="http://schemas.openxmlformats.org/drawingml/2006/diagram" xmlns:r="http://schemas.openxmlformats.org/officeDocument/2006/relationships" r:dm="rId21" r:lo="rId22" r:qs="rId23" r:cs="rId24"/>
+                <dgm:relIds xmlns:dgm="http://schemas.openxmlformats.org/drawingml/2006/diagram" xmlns:r="http://schemas.openxmlformats.org/officeDocument/2006/relationships" r:dm="rId19" r:lo="rId20" r:qs="rId21" r:cs="rId22"/>
               </a:graphicData>
             </a:graphic>
           </wp:inline>
@@ -13306,7 +13239,7 @@
         <w:t xml:space="preserve">Any subsequent changes to the test case if any will be directly updated in </w:t>
       </w:r>
       <w:r>
-        <w:t>HP ALM</w:t>
+        <w:t>Cucumber</w:t>
       </w:r>
       <w:r>
         <w:t>.</w:t>
@@ -13323,17 +13256,16 @@
           <w:rFonts w:asciiTheme="minorHAnsi" w:hAnsiTheme="minorHAnsi"/>
         </w:rPr>
       </w:pPr>
-      <w:bookmarkStart w:id="40" w:name="_Toc324424155"/>
-      <w:bookmarkStart w:id="41" w:name="_Toc365563181"/>
+      <w:bookmarkStart w:id="38" w:name="_Toc324424155"/>
+      <w:bookmarkStart w:id="39" w:name="_Toc365563181"/>
       <w:r>
         <w:rPr>
           <w:rFonts w:asciiTheme="minorHAnsi" w:hAnsiTheme="minorHAnsi"/>
         </w:rPr>
-        <w:lastRenderedPageBreak/>
         <w:t>Test Execution Process</w:t>
       </w:r>
-      <w:bookmarkEnd w:id="40"/>
-      <w:bookmarkEnd w:id="41"/>
+      <w:bookmarkEnd w:id="38"/>
+      <w:bookmarkEnd w:id="39"/>
     </w:p>
     <w:p>
       <w:pPr>
@@ -13354,7 +13286,7 @@
             </wp:cNvGraphicFramePr>
             <a:graphic xmlns:a="http://schemas.openxmlformats.org/drawingml/2006/main">
               <a:graphicData uri="http://schemas.openxmlformats.org/drawingml/2006/diagram">
-                <dgm:relIds xmlns:dgm="http://schemas.openxmlformats.org/drawingml/2006/diagram" xmlns:r="http://schemas.openxmlformats.org/officeDocument/2006/relationships" r:dm="rId26" r:lo="rId27" r:qs="rId28" r:cs="rId29"/>
+                <dgm:relIds xmlns:dgm="http://schemas.openxmlformats.org/drawingml/2006/diagram" xmlns:r="http://schemas.openxmlformats.org/officeDocument/2006/relationships" r:dm="rId24" r:lo="rId25" r:qs="rId26" r:cs="rId27"/>
               </a:graphicData>
             </a:graphic>
           </wp:inline>
@@ -13371,6 +13303,7 @@
         <w:jc w:val="left"/>
       </w:pPr>
       <w:r>
+        <w:lastRenderedPageBreak/>
         <w:t>Once all Test cases are approved and the test environment is ready for te</w:t>
       </w:r>
       <w:r>
@@ -13404,13 +13337,7 @@
         <w:t xml:space="preserve"> </w:t>
       </w:r>
       <w:r>
-        <w:t xml:space="preserve">Each Tester is assigned Test cases directly in </w:t>
-      </w:r>
-      <w:r>
-        <w:t>HP ALM</w:t>
-      </w:r>
-      <w:r>
-        <w:t>.</w:t>
+        <w:t>Each Tester is assigned Test cases directly.</w:t>
       </w:r>
     </w:p>
     <w:p>
@@ -13426,7 +13353,7 @@
         <w:t xml:space="preserve">Testers to ensure necessary access to the testing environment, </w:t>
       </w:r>
       <w:r>
-        <w:t>HP ALM</w:t>
+        <w:t>JIRA</w:t>
       </w:r>
       <w:r>
         <w:t xml:space="preserve"> for updating test status and raise defects. If any iss</w:t>
@@ -13476,7 +13403,7 @@
         <w:t xml:space="preserve">updates the executions status. The tester enters Pass or Fail Status for each of the step directly in </w:t>
       </w:r>
       <w:r>
-        <w:t>HP ALM</w:t>
+        <w:t>JIRA</w:t>
       </w:r>
       <w:r>
         <w:t>.</w:t>
@@ -13508,10 +13435,13 @@
         <w:t xml:space="preserve">If any failures, defect will be raised as per severity guidelines in </w:t>
       </w:r>
       <w:r>
-        <w:t>HP ALM</w:t>
-      </w:r>
-      <w:r>
-        <w:t xml:space="preserve"> tool detailing steps to simulate along with screenshots if appropriate.</w:t>
+        <w:t>Cucumber</w:t>
+      </w:r>
+      <w:r>
+        <w:t xml:space="preserve"> </w:t>
+      </w:r>
+      <w:r>
+        <w:t>tool detailing steps to simulate along with screenshots if appropriate.</w:t>
       </w:r>
     </w:p>
     <w:p>
@@ -13553,10 +13483,13 @@
         <w:t xml:space="preserve">If there are any defects that are not part of steps but could be outside the test steps, such defects need to be captured in </w:t>
       </w:r>
       <w:r>
-        <w:t>HP ALM</w:t>
-      </w:r>
-      <w:r>
-        <w:t xml:space="preserve"> and map it against the test case level or at the specific step that issue was encountered after confirming with Test Lead.</w:t>
+        <w:t>Cucumber</w:t>
+      </w:r>
+      <w:r>
+        <w:t xml:space="preserve"> </w:t>
+      </w:r>
+      <w:r>
+        <w:t>and map it against the test case level or at the specific step that issue was encountered after confirming with Test Lead.</w:t>
       </w:r>
     </w:p>
     <w:p>
@@ -13585,10 +13518,13 @@
         <w:t xml:space="preserve">During the subsequent cycle, any defects fixed applied will be tested and results will be updated in </w:t>
       </w:r>
       <w:r>
-        <w:t>HP ALM</w:t>
-      </w:r>
-      <w:r>
-        <w:t xml:space="preserve"> during the cycle. </w:t>
+        <w:t>Cucumber</w:t>
+      </w:r>
+      <w:r>
+        <w:t xml:space="preserve"> </w:t>
+      </w:r>
+      <w:r>
+        <w:t xml:space="preserve">during the cycle. </w:t>
       </w:r>
     </w:p>
     <w:p>
@@ -13603,11 +13539,11 @@
       <w:pPr>
         <w:pStyle w:val="Heading2"/>
       </w:pPr>
-      <w:bookmarkStart w:id="42" w:name="_Toc365563182"/>
+      <w:bookmarkStart w:id="40" w:name="_Toc365563182"/>
       <w:r>
         <w:t>Test Risks and Mitigation Factors</w:t>
       </w:r>
-      <w:bookmarkEnd w:id="42"/>
+      <w:bookmarkEnd w:id="40"/>
     </w:p>
     <w:tbl>
       <w:tblPr>
@@ -13756,11 +13692,7 @@
               <w:jc w:val="left"/>
             </w:pPr>
             <w:r>
-              <w:t xml:space="preserve">Testing schedule is tight. If the start </w:t>
-            </w:r>
-            <w:r>
-              <w:lastRenderedPageBreak/>
-              <w:t xml:space="preserve">of the testing is delayed due to design tasks, the test cannot be extended beyond the UAT scheduled start date. </w:t>
+              <w:t xml:space="preserve">Testing schedule is tight. If the start of the testing is delayed due to design tasks, the test cannot be extended beyond the UAT scheduled start date. </w:t>
             </w:r>
           </w:p>
         </w:tc>
@@ -13776,7 +13708,6 @@
               <w:jc w:val="left"/>
             </w:pPr>
             <w:r>
-              <w:lastRenderedPageBreak/>
               <w:t>High</w:t>
             </w:r>
           </w:p>
@@ -13813,11 +13744,7 @@
               <w:jc w:val="left"/>
             </w:pPr>
             <w:r>
-              <w:t xml:space="preserve">The testing team can control the preparation tasks (in advance) </w:t>
-            </w:r>
-            <w:r>
-              <w:lastRenderedPageBreak/>
-              <w:t xml:space="preserve">and the early communication with involved parties. </w:t>
+              <w:t xml:space="preserve">The testing team can control the preparation tasks (in advance) and the early communication with involved parties. </w:t>
             </w:r>
           </w:p>
           <w:p>
@@ -13855,7 +13782,6 @@
               <w:rPr>
                 <w:b/>
               </w:rPr>
-              <w:lastRenderedPageBreak/>
               <w:t>RESOURCES</w:t>
             </w:r>
           </w:p>
@@ -13956,6 +13882,7 @@
               <w:jc w:val="left"/>
             </w:pPr>
             <w:r>
+              <w:lastRenderedPageBreak/>
               <w:t xml:space="preserve">Defects are found at a late stage of the cycle or at a late cycle; defects discovered late are most likely be due to unclear specifications and are time consuming to resolve.  </w:t>
             </w:r>
           </w:p>
@@ -13989,6 +13916,7 @@
               <w:jc w:val="left"/>
             </w:pPr>
             <w:r>
+              <w:lastRenderedPageBreak/>
               <w:t>Medium</w:t>
             </w:r>
           </w:p>
@@ -14020,7 +13948,11 @@
               <w:jc w:val="left"/>
             </w:pPr>
             <w:r>
-              <w:t xml:space="preserve">Defect management plan is in place to ensure prompt communication and fixing of issues. </w:t>
+              <w:t xml:space="preserve">Defect management plan is in place </w:t>
+            </w:r>
+            <w:r>
+              <w:lastRenderedPageBreak/>
+              <w:t xml:space="preserve">to ensure prompt communication and fixing of issues. </w:t>
             </w:r>
           </w:p>
         </w:tc>
@@ -14043,6 +13975,7 @@
               <w:rPr>
                 <w:b/>
               </w:rPr>
+              <w:lastRenderedPageBreak/>
               <w:t>SCOPE</w:t>
             </w:r>
           </w:p>
@@ -14331,11 +14264,7 @@
               <w:jc w:val="left"/>
             </w:pPr>
             <w:r>
-              <w:t xml:space="preserve">If these issues become showstoppers, it will greatly impact </w:t>
-            </w:r>
-            <w:r>
-              <w:lastRenderedPageBreak/>
-              <w:t xml:space="preserve">on the overall project schedule. </w:t>
+              <w:t xml:space="preserve">If these issues become showstoppers, it will greatly impact on the overall project schedule. </w:t>
             </w:r>
           </w:p>
           <w:p>
@@ -14359,22 +14288,22 @@
           <w:numId w:val="13"/>
         </w:numPr>
       </w:pPr>
-      <w:bookmarkStart w:id="43" w:name="_Toc365563183"/>
+      <w:bookmarkStart w:id="41" w:name="_Toc365563183"/>
       <w:r>
         <w:lastRenderedPageBreak/>
         <w:t>Communications Plan and Team Roster</w:t>
       </w:r>
-      <w:bookmarkEnd w:id="43"/>
+      <w:bookmarkEnd w:id="41"/>
     </w:p>
     <w:p>
       <w:pPr>
         <w:pStyle w:val="Heading2"/>
       </w:pPr>
-      <w:bookmarkStart w:id="44" w:name="_Toc365563184"/>
+      <w:bookmarkStart w:id="42" w:name="_Toc365563184"/>
       <w:r>
         <w:t>Role Expectations</w:t>
       </w:r>
-      <w:bookmarkEnd w:id="44"/>
+      <w:bookmarkEnd w:id="42"/>
     </w:p>
     <w:p>
       <w:r>
@@ -15042,13 +14971,13 @@
       <w:pPr>
         <w:pStyle w:val="Heading3"/>
       </w:pPr>
-      <w:bookmarkStart w:id="45" w:name="_Toc336333039"/>
-      <w:bookmarkStart w:id="46" w:name="_Toc365563185"/>
+      <w:bookmarkStart w:id="43" w:name="_Toc336333039"/>
+      <w:bookmarkStart w:id="44" w:name="_Toc365563185"/>
       <w:r>
         <w:t>Project Management</w:t>
       </w:r>
-      <w:bookmarkEnd w:id="45"/>
-      <w:bookmarkEnd w:id="46"/>
+      <w:bookmarkEnd w:id="43"/>
+      <w:bookmarkEnd w:id="44"/>
     </w:p>
     <w:p>
       <w:pPr>
@@ -15072,16 +15001,16 @@
       <w:pPr>
         <w:pStyle w:val="Heading3"/>
       </w:pPr>
-      <w:bookmarkStart w:id="47" w:name="_Toc336333040"/>
-      <w:bookmarkStart w:id="48" w:name="_Toc365563186"/>
+      <w:bookmarkStart w:id="45" w:name="_Toc336333040"/>
+      <w:bookmarkStart w:id="46" w:name="_Toc365563186"/>
       <w:r>
         <w:t>Test Planning</w:t>
       </w:r>
-      <w:bookmarkEnd w:id="47"/>
+      <w:bookmarkEnd w:id="45"/>
       <w:r>
         <w:t xml:space="preserve"> (Test Lead)</w:t>
       </w:r>
-      <w:bookmarkEnd w:id="48"/>
+      <w:bookmarkEnd w:id="46"/>
     </w:p>
     <w:p>
       <w:pPr>
@@ -15173,7 +15102,6 @@
         </w:numPr>
       </w:pPr>
       <w:r>
-        <w:lastRenderedPageBreak/>
         <w:t>Provide functional</w:t>
       </w:r>
       <w:r>
@@ -15196,13 +15124,13 @@
       <w:pPr>
         <w:pStyle w:val="Heading3"/>
       </w:pPr>
-      <w:bookmarkStart w:id="49" w:name="_Toc336333041"/>
-      <w:bookmarkStart w:id="50" w:name="_Toc365563187"/>
+      <w:bookmarkStart w:id="47" w:name="_Toc336333041"/>
+      <w:bookmarkStart w:id="48" w:name="_Toc365563187"/>
       <w:r>
         <w:t>Test Team</w:t>
       </w:r>
-      <w:bookmarkEnd w:id="49"/>
-      <w:bookmarkEnd w:id="50"/>
+      <w:bookmarkEnd w:id="47"/>
+      <w:bookmarkEnd w:id="48"/>
     </w:p>
     <w:p>
       <w:pPr>
@@ -15255,6 +15183,7 @@
         </w:numPr>
       </w:pPr>
       <w:r>
+        <w:lastRenderedPageBreak/>
         <w:t>Re-test after software modifications have been made</w:t>
       </w:r>
       <w:r>
@@ -15281,16 +15210,16 @@
         <w:pStyle w:val="Heading3"/>
         <w:ind w:left="990" w:firstLine="0"/>
       </w:pPr>
-      <w:bookmarkStart w:id="51" w:name="_Toc336333042"/>
-      <w:bookmarkStart w:id="52" w:name="_Toc365563188"/>
+      <w:bookmarkStart w:id="49" w:name="_Toc336333042"/>
+      <w:bookmarkStart w:id="50" w:name="_Toc365563188"/>
       <w:r>
         <w:t xml:space="preserve">Test </w:t>
       </w:r>
-      <w:bookmarkEnd w:id="51"/>
+      <w:bookmarkEnd w:id="49"/>
       <w:r>
         <w:t>Lead</w:t>
       </w:r>
-      <w:bookmarkEnd w:id="52"/>
+      <w:bookmarkEnd w:id="50"/>
     </w:p>
     <w:p>
       <w:pPr>
@@ -15344,16 +15273,16 @@
       <w:pPr>
         <w:pStyle w:val="Heading3"/>
       </w:pPr>
-      <w:bookmarkStart w:id="53" w:name="_Toc336333043"/>
-      <w:bookmarkStart w:id="54" w:name="_Toc365563189"/>
+      <w:bookmarkStart w:id="51" w:name="_Toc336333043"/>
+      <w:bookmarkStart w:id="52" w:name="_Toc365563189"/>
       <w:r>
         <w:t>Development</w:t>
       </w:r>
       <w:r>
         <w:t xml:space="preserve"> Team</w:t>
       </w:r>
-      <w:bookmarkEnd w:id="53"/>
-      <w:bookmarkEnd w:id="54"/>
+      <w:bookmarkEnd w:id="51"/>
+      <w:bookmarkEnd w:id="52"/>
     </w:p>
     <w:p>
       <w:pPr>
@@ -15470,11 +15399,11 @@
       <w:pPr>
         <w:pStyle w:val="Heading1"/>
       </w:pPr>
-      <w:bookmarkStart w:id="55" w:name="_Toc365563190"/>
+      <w:bookmarkStart w:id="53" w:name="_Toc365563190"/>
       <w:r>
         <w:t>TEST ENVIRONMENT</w:t>
       </w:r>
-      <w:bookmarkEnd w:id="55"/>
+      <w:bookmarkEnd w:id="53"/>
     </w:p>
     <w:p/>
     <w:p>
@@ -15490,6 +15419,7 @@
           <w:szCs w:val="20"/>
         </w:rPr>
       </w:pPr>
+      <w:proofErr w:type="spellStart"/>
       <w:r>
         <w:rPr>
           <w:rFonts w:ascii="Arial" w:hAnsi="Arial" w:cs="Arial"/>
@@ -15497,8 +15427,9 @@
           <w:sz w:val="20"/>
           <w:szCs w:val="20"/>
         </w:rPr>
-        <w:t>ORANGEHRM VERSION 3.0 – MY INFO MODULE</w:t>
-      </w:r>
+        <w:t>DroneDeliverySystem</w:t>
+      </w:r>
+      <w:proofErr w:type="spellEnd"/>
       <w:r>
         <w:rPr>
           <w:rFonts w:ascii="Arial" w:hAnsi="Arial" w:cs="Arial"/>
@@ -15506,7 +15437,25 @@
           <w:sz w:val="20"/>
           <w:szCs w:val="20"/>
         </w:rPr>
-        <w:t>’s servers will be hosted at X company’s site.</w:t>
+        <w:t xml:space="preserve"> servers will be hosted at</w:t>
+      </w:r>
+      <w:r>
+        <w:rPr>
+          <w:rFonts w:ascii="Arial" w:hAnsi="Arial" w:cs="Arial"/>
+          <w:color w:val="000000"/>
+          <w:sz w:val="20"/>
+          <w:szCs w:val="20"/>
+        </w:rPr>
+        <w:t xml:space="preserve"> </w:t>
+      </w:r>
+      <w:r>
+        <w:rPr>
+          <w:rFonts w:ascii="Arial" w:hAnsi="Arial" w:cs="Arial"/>
+          <w:color w:val="000000"/>
+          <w:sz w:val="20"/>
+          <w:szCs w:val="20"/>
+        </w:rPr>
+        <w:t>company’s site.</w:t>
       </w:r>
     </w:p>
     <w:p>
@@ -15522,6 +15471,7 @@
           <w:szCs w:val="20"/>
         </w:rPr>
       </w:pPr>
+      <w:proofErr w:type="spellStart"/>
       <w:r>
         <w:rPr>
           <w:rFonts w:ascii="Arial" w:hAnsi="Arial" w:cs="Arial"/>
@@ -15529,8 +15479,9 @@
           <w:sz w:val="20"/>
           <w:szCs w:val="20"/>
         </w:rPr>
-        <w:t>RANGEHRM VERSION 3.0 – MY INFO MODULE</w:t>
-      </w:r>
+        <w:t>DroneDeliverySystem</w:t>
+      </w:r>
+      <w:proofErr w:type="spellEnd"/>
       <w:r>
         <w:rPr>
           <w:rFonts w:ascii="Arial" w:hAnsi="Arial" w:cs="Arial"/>
@@ -15691,11 +15642,15 @@
       </w:r>
     </w:p>
     <w:p/>
+    <w:p/>
+    <w:p/>
+    <w:p/>
     <w:p>
       <w:pPr>
         <w:pStyle w:val="Heading1"/>
       </w:pPr>
       <w:r>
+        <w:lastRenderedPageBreak/>
         <w:t>APPROVALS</w:t>
       </w:r>
     </w:p>
@@ -16023,9 +15978,8 @@
       </w:pPr>
     </w:p>
     <w:sectPr>
-      <w:headerReference w:type="default" r:id="rId31"/>
-      <w:footerReference w:type="default" r:id="rId32"/>
-      <w:headerReference w:type="first" r:id="rId33"/>
+      <w:headerReference w:type="default" r:id="rId29"/>
+      <w:footerReference w:type="default" r:id="rId30"/>
       <w:pgSz w:w="12240" w:h="15840" w:code="1"/>
       <w:pgMar w:top="720" w:right="1440" w:bottom="720" w:left="720" w:header="57" w:footer="57" w:gutter="0"/>
       <w:pgNumType w:start="0"/>
@@ -16211,43 +16165,6 @@
     <w:pPr>
       <w:pStyle w:val="Header"/>
     </w:pPr>
-  </w:p>
-</w:hdr>
-</file>
-
-<file path=word/header2.xml><?xml version="1.0" encoding="utf-8"?>
-<w:hdr xmlns:wpc="http://schemas.microsoft.com/office/word/2010/wordprocessingCanvas" xmlns:cx="http://schemas.microsoft.com/office/drawing/2014/chartex" xmlns:cx1="http://schemas.microsoft.com/office/drawing/2015/9/8/chartex" xmlns:cx2="http://schemas.microsoft.com/office/drawing/2015/10/21/chartex" xmlns:cx3="http://schemas.microsoft.com/office/drawing/2016/5/9/chartex" xmlns:cx4="http://schemas.microsoft.com/office/drawing/2016/5/10/chartex" xmlns:cx5="http://schemas.microsoft.com/office/drawing/2016/5/11/chartex" xmlns:cx6="http://schemas.microsoft.com/office/drawing/2016/5/12/chartex" xmlns:cx7="http://schemas.microsoft.com/office/drawing/2016/5/13/chartex" xmlns:cx8="http://schemas.microsoft.com/office/drawing/2016/5/14/chartex" xmlns:mc="http://schemas.openxmlformats.org/markup-compatibility/2006" xmlns:aink="http://schemas.microsoft.com/office/drawing/2016/ink" xmlns:am3d="http://schemas.microsoft.com/office/drawing/2017/model3d" xmlns:o="urn:schemas-microsoft-com:office:office" xmlns:r="http://schemas.openxmlformats.org/officeDocument/2006/relationships" xmlns:m="http://schemas.openxmlformats.org/officeDocument/2006/math" xmlns:v="urn:schemas-microsoft-com:vml" xmlns:wp14="http://schemas.microsoft.com/office/word/2010/wordprocessingDrawing" xmlns:wp="http://schemas.openxmlformats.org/drawingml/2006/wordprocessingDrawing" xmlns:w10="urn:schemas-microsoft-com:office:word" xmlns:w="http://schemas.openxmlformats.org/wordprocessingml/2006/main" xmlns:w14="http://schemas.microsoft.com/office/word/2010/wordml" xmlns:w15="http://schemas.microsoft.com/office/word/2012/wordml" xmlns:w16cid="http://schemas.microsoft.com/office/word/2016/wordml/cid" xmlns:w16se="http://schemas.microsoft.com/office/word/2015/wordml/symex" xmlns:wpg="http://schemas.microsoft.com/office/word/2010/wordprocessingGroup" xmlns:wpi="http://schemas.microsoft.com/office/word/2010/wordprocessingInk" xmlns:wne="http://schemas.microsoft.com/office/word/2006/wordml" xmlns:wps="http://schemas.microsoft.com/office/word/2010/wordprocessingShape" mc:Ignorable="w14 w15 w16se w16cid wp14">
-  <w:p>
-    <w:pPr>
-      <w:pStyle w:val="Header"/>
-      <w:jc w:val="center"/>
-      <w:rPr>
-        <w:lang w:val="en-IN"/>
-      </w:rPr>
-    </w:pPr>
-    <w:r>
-      <w:rPr>
-        <w:b/>
-        <w:lang w:val="en-IN"/>
-      </w:rPr>
-      <w:t>Sample Test Plan – OrangeHRM Live Project Training</w:t>
-    </w:r>
-    <w:r>
-      <w:rPr>
-        <w:lang w:val="en-IN"/>
-      </w:rPr>
-      <w:t xml:space="preserve">      © </w:t>
-    </w:r>
-    <w:hyperlink r:id="rId1" w:history="1">
-      <w:r>
-        <w:rPr>
-          <w:rStyle w:val="Hyperlink"/>
-          <w:b/>
-          <w:lang w:val="en-IN"/>
-        </w:rPr>
-        <w:t>www.SoftwareTestingHelp.com</w:t>
-      </w:r>
-    </w:hyperlink>
   </w:p>
 </w:hdr>
 </file>
@@ -23985,42 +23902,6 @@
         </a:p>
       </dgm:t>
     </dgm:pt>
-    <dgm:pt modelId="{698A9BED-EC5E-4F71-9153-8EE36DD7034E}">
-      <dgm:prSet phldrT="[Text]"/>
-      <dgm:spPr/>
-      <dgm:t>
-        <a:bodyPr/>
-        <a:lstStyle/>
-        <a:p>
-          <a:r>
-            <a:rPr lang="en-US"/>
-            <a:t>Defect fixes planned based on Defect triage (Unit Testing) and evaluation criteria</a:t>
-          </a:r>
-        </a:p>
-      </dgm:t>
-    </dgm:pt>
-    <dgm:pt modelId="{9098FC89-9E7F-48B2-ABC9-3016FEBDD40C}" type="parTrans" cxnId="{F0B987CB-75D2-465B-AAAB-81128E60F47D}">
-      <dgm:prSet/>
-      <dgm:spPr/>
-      <dgm:t>
-        <a:bodyPr/>
-        <a:lstStyle/>
-        <a:p>
-          <a:endParaRPr lang="en-US"/>
-        </a:p>
-      </dgm:t>
-    </dgm:pt>
-    <dgm:pt modelId="{836CA9FB-1F0B-401C-AE49-29954B0B1E3B}" type="sibTrans" cxnId="{F0B987CB-75D2-465B-AAAB-81128E60F47D}">
-      <dgm:prSet/>
-      <dgm:spPr/>
-      <dgm:t>
-        <a:bodyPr/>
-        <a:lstStyle/>
-        <a:p>
-          <a:endParaRPr lang="en-US"/>
-        </a:p>
-      </dgm:t>
-    </dgm:pt>
     <dgm:pt modelId="{FAE5CB27-FFBC-4D22-A066-C8637EF86202}" type="pres">
       <dgm:prSet presAssocID="{76607A71-1BD9-4A9C-9877-3CDF9C2F7FF7}" presName="Name0" presStyleCnt="0">
         <dgm:presLayoutVars>
@@ -24093,12 +23974,10 @@
     <dgm:cxn modelId="{DF7F5F7C-32D8-45FB-AC35-EE8544CBF75C}" type="presOf" srcId="{51441A90-034F-4739-92A6-C61F17EDFFDB}" destId="{7F82B3DA-43BD-461B-8E80-89E09F1C8902}" srcOrd="0" destOrd="1" presId="urn:microsoft.com/office/officeart/2005/8/layout/hList1"/>
     <dgm:cxn modelId="{C976CC83-D7BD-44AA-9F28-A4EF2E38AFCE}" srcId="{8FCC2F5F-0278-4353-846A-38C001E561FB}" destId="{1690A3A2-4932-4576-8462-91AB24E08035}" srcOrd="0" destOrd="0" parTransId="{E8C18163-D00C-4114-913A-63EA18AF345A}" sibTransId="{47F0E8F4-487C-4DBF-94DF-EC6969F8E79A}"/>
     <dgm:cxn modelId="{69BF188E-6160-4955-879B-83242AB3F9B2}" type="presOf" srcId="{01289DB4-1D6F-460D-A7B9-3CB95D6AE30C}" destId="{A601FAA7-A408-4A79-AC03-2C0B0B7827B4}" srcOrd="0" destOrd="2" presId="urn:microsoft.com/office/officeart/2005/8/layout/hList1"/>
-    <dgm:cxn modelId="{EFE0199E-C506-4502-976F-9C3A4D7CCE2B}" type="presOf" srcId="{698A9BED-EC5E-4F71-9153-8EE36DD7034E}" destId="{7F82B3DA-43BD-461B-8E80-89E09F1C8902}" srcOrd="0" destOrd="3" presId="urn:microsoft.com/office/officeart/2005/8/layout/hList1"/>
     <dgm:cxn modelId="{DD1D83C0-4066-43DC-9B92-AE5CDE730333}" srcId="{8FCC2F5F-0278-4353-846A-38C001E561FB}" destId="{01289DB4-1D6F-460D-A7B9-3CB95D6AE30C}" srcOrd="2" destOrd="0" parTransId="{00B872DD-2EC9-459F-A095-5E4F1196A6F9}" sibTransId="{0E95793C-FD9B-4BE8-933F-50E17F719753}"/>
     <dgm:cxn modelId="{377D6AC1-E399-4620-A444-A9A25F017820}" srcId="{8FCC2F5F-0278-4353-846A-38C001E561FB}" destId="{E363ADEC-377B-48EE-89E5-2A4CA3B81297}" srcOrd="1" destOrd="0" parTransId="{CF7D028F-A061-401C-B78F-195D5F4D04F7}" sibTransId="{F0AA5C29-EE3F-4912-8876-5E0EA9D80889}"/>
     <dgm:cxn modelId="{02FDCDC7-AC8D-404C-8188-4B5EFE5EBB5C}" type="presOf" srcId="{8FCC2F5F-0278-4353-846A-38C001E561FB}" destId="{AF336A99-71B4-408C-A1FC-F05DDFA3BCA7}" srcOrd="0" destOrd="0" presId="urn:microsoft.com/office/officeart/2005/8/layout/hList1"/>
     <dgm:cxn modelId="{9BE3DFC7-5CA9-4761-8C10-5689874EB70A}" srcId="{76607A71-1BD9-4A9C-9877-3CDF9C2F7FF7}" destId="{8FCC2F5F-0278-4353-846A-38C001E561FB}" srcOrd="0" destOrd="0" parTransId="{A0659CD9-39A5-41B2-8B7E-3A2F7ADF1746}" sibTransId="{D8698B34-6D0A-410B-BFFF-08F405FD8F70}"/>
-    <dgm:cxn modelId="{F0B987CB-75D2-465B-AAAB-81128E60F47D}" srcId="{32AE9E22-A461-4683-85CF-DD3BF322C9A0}" destId="{698A9BED-EC5E-4F71-9153-8EE36DD7034E}" srcOrd="3" destOrd="0" parTransId="{9098FC89-9E7F-48B2-ABC9-3016FEBDD40C}" sibTransId="{836CA9FB-1F0B-401C-AE49-29954B0B1E3B}"/>
     <dgm:cxn modelId="{98660BEE-FF67-4284-8B07-605386430D47}" srcId="{32AE9E22-A461-4683-85CF-DD3BF322C9A0}" destId="{2F8DD539-0560-4A19-8A04-6C4981191684}" srcOrd="2" destOrd="0" parTransId="{9475DE88-38E5-4C77-803E-6FF55A42AB3F}" sibTransId="{8FE0413D-BFBA-4E5E-914B-B4867D2590DE}"/>
     <dgm:cxn modelId="{F64A8B03-DA46-4721-AD9E-DD5AEB6D186D}" type="presParOf" srcId="{FAE5CB27-FFBC-4D22-A066-C8637EF86202}" destId="{CD6EEA73-655B-4E88-A397-65F4E2EE753E}" srcOrd="0" destOrd="0" presId="urn:microsoft.com/office/officeart/2005/8/layout/hList1"/>
     <dgm:cxn modelId="{EC394CEC-02D9-4873-BA87-52F7F1D188CD}" type="presParOf" srcId="{CD6EEA73-655B-4E88-A397-65F4E2EE753E}" destId="{AF336A99-71B4-408C-A1FC-F05DDFA3BCA7}" srcOrd="0" destOrd="0" presId="urn:microsoft.com/office/officeart/2005/8/layout/hList1"/>
@@ -24170,7 +24049,7 @@
         <a:p>
           <a:r>
             <a:rPr lang="en-US"/>
-            <a:t>Establishing Traceability Matrix in HP ALM</a:t>
+            <a:t>Establishing Traceability Matrix </a:t>
           </a:r>
         </a:p>
       </dgm:t>
@@ -24407,7 +24286,7 @@
   <dgm:whole/>
   <dgm:extLst>
     <a:ext uri="http://schemas.microsoft.com/office/drawing/2008/diagram">
-      <dsp:dataModelExt xmlns:dsp="http://schemas.microsoft.com/office/drawing/2008/diagram" relId="rId25" minVer="http://schemas.openxmlformats.org/drawingml/2006/diagram"/>
+      <dsp:dataModelExt xmlns:dsp="http://schemas.microsoft.com/office/drawing/2008/diagram" relId="rId23" minVer="http://schemas.openxmlformats.org/drawingml/2006/diagram"/>
     </a:ext>
   </dgm:extLst>
 </dgm:dataModel>
@@ -24465,7 +24344,7 @@
         <a:p>
           <a:r>
             <a:rPr lang="en-US"/>
-            <a:t>Mark  Status as Pass/Fail in HP ALM</a:t>
+            <a:t>Mark  Status as Pass/Fail Cucumber </a:t>
           </a:r>
         </a:p>
       </dgm:t>
@@ -24501,7 +24380,7 @@
         <a:p>
           <a:r>
             <a:rPr lang="en-US"/>
-            <a:t>Raise defects for the failed test cases in HP ALM</a:t>
+            <a:t>Raise defects for the failed test cases in Cucumber </a:t>
           </a:r>
         </a:p>
       </dgm:t>
@@ -24754,7 +24633,7 @@
   <dgm:whole/>
   <dgm:extLst>
     <a:ext uri="http://schemas.microsoft.com/office/drawing/2008/diagram">
-      <dsp:dataModelExt xmlns:dsp="http://schemas.microsoft.com/office/drawing/2008/diagram" relId="rId30" minVer="http://schemas.openxmlformats.org/drawingml/2006/diagram"/>
+      <dsp:dataModelExt xmlns:dsp="http://schemas.microsoft.com/office/drawing/2008/diagram" relId="rId28" minVer="http://schemas.openxmlformats.org/drawingml/2006/diagram"/>
     </a:ext>
   </dgm:extLst>
 </dgm:dataModel>
@@ -24775,8 +24654,8 @@
       </dsp:nvSpPr>
       <dsp:spPr>
         <a:xfrm>
-          <a:off x="24" y="66902"/>
-          <a:ext cx="2370518" cy="259200"/>
+          <a:off x="24" y="12625"/>
+          <a:ext cx="2370518" cy="316800"/>
         </a:xfrm>
         <a:prstGeom prst="rect">
           <a:avLst/>
@@ -24817,12 +24696,12 @@
         </a:fontRef>
       </dsp:style>
       <dsp:txBody>
-        <a:bodyPr spcFirstLastPara="0" vert="horz" wrap="square" lIns="64008" tIns="36576" rIns="64008" bIns="36576" numCol="1" spcCol="1270" anchor="ctr" anchorCtr="0">
+        <a:bodyPr spcFirstLastPara="0" vert="horz" wrap="square" lIns="78232" tIns="44704" rIns="78232" bIns="44704" numCol="1" spcCol="1270" anchor="ctr" anchorCtr="0">
           <a:noAutofit/>
         </a:bodyPr>
         <a:lstStyle/>
         <a:p>
-          <a:pPr marL="0" lvl="0" indent="0" algn="ctr" defTabSz="400050">
+          <a:pPr marL="0" lvl="0" indent="0" algn="ctr" defTabSz="488950">
             <a:lnSpc>
               <a:spcPct val="90000"/>
             </a:lnSpc>
@@ -24835,14 +24714,14 @@
             <a:buNone/>
           </a:pPr>
           <a:r>
-            <a:rPr lang="en-US" sz="900" kern="1200"/>
+            <a:rPr lang="en-US" sz="1100" kern="1200"/>
             <a:t>Sign-off</a:t>
           </a:r>
         </a:p>
       </dsp:txBody>
       <dsp:txXfrm>
-        <a:off x="24" y="66902"/>
-        <a:ext cx="2370518" cy="259200"/>
+        <a:off x="24" y="12625"/>
+        <a:ext cx="2370518" cy="316800"/>
       </dsp:txXfrm>
     </dsp:sp>
     <dsp:sp modelId="{A601FAA7-A408-4A79-AC03-2C0B0B7827B4}">
@@ -24852,8 +24731,8 @@
       </dsp:nvSpPr>
       <dsp:spPr>
         <a:xfrm>
-          <a:off x="24" y="326102"/>
-          <a:ext cx="2370518" cy="1070035"/>
+          <a:off x="24" y="329425"/>
+          <a:ext cx="2370518" cy="1120989"/>
         </a:xfrm>
         <a:prstGeom prst="rect">
           <a:avLst/>
@@ -24896,12 +24775,12 @@
         <a:fontRef idx="minor"/>
       </dsp:style>
       <dsp:txBody>
-        <a:bodyPr spcFirstLastPara="0" vert="horz" wrap="square" lIns="48006" tIns="48006" rIns="64008" bIns="72009" numCol="1" spcCol="1270" anchor="t" anchorCtr="0">
+        <a:bodyPr spcFirstLastPara="0" vert="horz" wrap="square" lIns="58674" tIns="58674" rIns="78232" bIns="88011" numCol="1" spcCol="1270" anchor="t" anchorCtr="0">
           <a:noAutofit/>
         </a:bodyPr>
         <a:lstStyle/>
         <a:p>
-          <a:pPr marL="57150" lvl="1" indent="-57150" algn="l" defTabSz="400050">
+          <a:pPr marL="57150" lvl="1" indent="-57150" algn="l" defTabSz="488950">
             <a:lnSpc>
               <a:spcPct val="90000"/>
             </a:lnSpc>
@@ -24914,12 +24793,12 @@
             <a:buChar char="•"/>
           </a:pPr>
           <a:r>
-            <a:rPr lang="en-US" sz="900" kern="1200"/>
+            <a:rPr lang="en-US" sz="1100" kern="1200"/>
             <a:t>Approved  Functional Specification Document</a:t>
           </a:r>
         </a:p>
         <a:p>
-          <a:pPr marL="57150" lvl="1" indent="-57150" algn="l" defTabSz="400050">
+          <a:pPr marL="57150" lvl="1" indent="-57150" algn="l" defTabSz="488950">
             <a:lnSpc>
               <a:spcPct val="90000"/>
             </a:lnSpc>
@@ -24932,12 +24811,12 @@
             <a:buChar char="•"/>
           </a:pPr>
           <a:r>
-            <a:rPr lang="en-US" sz="900" kern="1200"/>
+            <a:rPr lang="en-US" sz="1100" kern="1200"/>
             <a:t>Approved Use cases</a:t>
           </a:r>
         </a:p>
         <a:p>
-          <a:pPr marL="57150" lvl="1" indent="-57150" algn="l" defTabSz="400050">
+          <a:pPr marL="57150" lvl="1" indent="-57150" algn="l" defTabSz="488950">
             <a:lnSpc>
               <a:spcPct val="90000"/>
             </a:lnSpc>
@@ -24950,14 +24829,14 @@
             <a:buChar char="•"/>
           </a:pPr>
           <a:r>
-            <a:rPr lang="en-US" sz="900" kern="1200"/>
+            <a:rPr lang="en-US" sz="1100" kern="1200"/>
             <a:t>Approved Test cases</a:t>
           </a:r>
         </a:p>
       </dsp:txBody>
       <dsp:txXfrm>
-        <a:off x="24" y="326102"/>
-        <a:ext cx="2370518" cy="1070035"/>
+        <a:off x="24" y="329425"/>
+        <a:ext cx="2370518" cy="1120989"/>
       </dsp:txXfrm>
     </dsp:sp>
     <dsp:sp modelId="{424B2078-9728-4569-96AC-B0BFA1FA4F4D}">
@@ -24967,8 +24846,8 @@
       </dsp:nvSpPr>
       <dsp:spPr>
         <a:xfrm>
-          <a:off x="2702416" y="66902"/>
-          <a:ext cx="2370518" cy="259200"/>
+          <a:off x="2702416" y="12625"/>
+          <a:ext cx="2370518" cy="316800"/>
         </a:xfrm>
         <a:prstGeom prst="rect">
           <a:avLst/>
@@ -25009,12 +24888,12 @@
         </a:fontRef>
       </dsp:style>
       <dsp:txBody>
-        <a:bodyPr spcFirstLastPara="0" vert="horz" wrap="square" lIns="64008" tIns="36576" rIns="64008" bIns="36576" numCol="1" spcCol="1270" anchor="ctr" anchorCtr="0">
+        <a:bodyPr spcFirstLastPara="0" vert="horz" wrap="square" lIns="78232" tIns="44704" rIns="78232" bIns="44704" numCol="1" spcCol="1270" anchor="ctr" anchorCtr="0">
           <a:noAutofit/>
         </a:bodyPr>
         <a:lstStyle/>
         <a:p>
-          <a:pPr marL="0" lvl="0" indent="0" algn="ctr" defTabSz="400050">
+          <a:pPr marL="0" lvl="0" indent="0" algn="ctr" defTabSz="488950">
             <a:lnSpc>
               <a:spcPct val="90000"/>
             </a:lnSpc>
@@ -25027,14 +24906,14 @@
             <a:buNone/>
           </a:pPr>
           <a:r>
-            <a:rPr lang="en-US" sz="900" kern="1200"/>
+            <a:rPr lang="en-US" sz="1100" kern="1200"/>
             <a:t>Readiness</a:t>
           </a:r>
         </a:p>
       </dsp:txBody>
       <dsp:txXfrm>
-        <a:off x="2702416" y="66902"/>
-        <a:ext cx="2370518" cy="259200"/>
+        <a:off x="2702416" y="12625"/>
+        <a:ext cx="2370518" cy="316800"/>
       </dsp:txXfrm>
     </dsp:sp>
     <dsp:sp modelId="{7F82B3DA-43BD-461B-8E80-89E09F1C8902}">
@@ -25044,8 +24923,8 @@
       </dsp:nvSpPr>
       <dsp:spPr>
         <a:xfrm>
-          <a:off x="2702416" y="326102"/>
-          <a:ext cx="2370518" cy="1070035"/>
+          <a:off x="2702416" y="329425"/>
+          <a:ext cx="2370518" cy="1120989"/>
         </a:xfrm>
         <a:prstGeom prst="rect">
           <a:avLst/>
@@ -25088,12 +24967,12 @@
         <a:fontRef idx="minor"/>
       </dsp:style>
       <dsp:txBody>
-        <a:bodyPr spcFirstLastPara="0" vert="horz" wrap="square" lIns="48006" tIns="48006" rIns="64008" bIns="72009" numCol="1" spcCol="1270" anchor="t" anchorCtr="0">
+        <a:bodyPr spcFirstLastPara="0" vert="horz" wrap="square" lIns="58674" tIns="58674" rIns="78232" bIns="88011" numCol="1" spcCol="1270" anchor="t" anchorCtr="0">
           <a:noAutofit/>
         </a:bodyPr>
         <a:lstStyle/>
         <a:p>
-          <a:pPr marL="57150" lvl="1" indent="-57150" algn="l" defTabSz="400050">
+          <a:pPr marL="57150" lvl="1" indent="-57150" algn="l" defTabSz="488950">
             <a:lnSpc>
               <a:spcPct val="90000"/>
             </a:lnSpc>
@@ -25106,12 +24985,12 @@
             <a:buChar char="•"/>
           </a:pPr>
           <a:r>
-            <a:rPr lang="en-US" sz="900" kern="1200"/>
+            <a:rPr lang="en-US" sz="1100" kern="1200"/>
             <a:t>Development completed &amp; unit tested</a:t>
           </a:r>
         </a:p>
         <a:p>
-          <a:pPr marL="57150" lvl="1" indent="-57150" algn="l" defTabSz="400050">
+          <a:pPr marL="57150" lvl="1" indent="-57150" algn="l" defTabSz="488950">
             <a:lnSpc>
               <a:spcPct val="90000"/>
             </a:lnSpc>
@@ -25124,12 +25003,12 @@
             <a:buChar char="•"/>
           </a:pPr>
           <a:r>
-            <a:rPr lang="en-US" sz="900" kern="1200"/>
+            <a:rPr lang="en-US" sz="1100" kern="1200"/>
             <a:t>Application deployed and system ready for testing on Test environment</a:t>
           </a:r>
         </a:p>
         <a:p>
-          <a:pPr marL="57150" lvl="1" indent="-57150" algn="l" defTabSz="400050">
+          <a:pPr marL="57150" lvl="1" indent="-57150" algn="l" defTabSz="488950">
             <a:lnSpc>
               <a:spcPct val="90000"/>
             </a:lnSpc>
@@ -25142,32 +25021,14 @@
             <a:buChar char="•"/>
           </a:pPr>
           <a:r>
-            <a:rPr lang="en-US" sz="900" kern="1200"/>
+            <a:rPr lang="en-US" sz="1100" kern="1200"/>
             <a:t>Production like data is available to test all functionalities.</a:t>
-          </a:r>
-        </a:p>
-        <a:p>
-          <a:pPr marL="57150" lvl="1" indent="-57150" algn="l" defTabSz="400050">
-            <a:lnSpc>
-              <a:spcPct val="90000"/>
-            </a:lnSpc>
-            <a:spcBef>
-              <a:spcPct val="0"/>
-            </a:spcBef>
-            <a:spcAft>
-              <a:spcPct val="15000"/>
-            </a:spcAft>
-            <a:buChar char="•"/>
-          </a:pPr>
-          <a:r>
-            <a:rPr lang="en-US" sz="900" kern="1200"/>
-            <a:t>Defect fixes planned based on Defect triage (Unit Testing) and evaluation criteria</a:t>
           </a:r>
         </a:p>
       </dsp:txBody>
       <dsp:txXfrm>
-        <a:off x="2702416" y="326102"/>
-        <a:ext cx="2370518" cy="1070035"/>
+        <a:off x="2702416" y="329425"/>
+        <a:ext cx="2370518" cy="1120989"/>
       </dsp:txXfrm>
     </dsp:sp>
   </dsp:spTree>
@@ -25367,7 +25228,7 @@
           </a:pPr>
           <a:r>
             <a:rPr lang="en-US" sz="1000" kern="1200"/>
-            <a:t>Establishing Traceability Matrix in HP ALM</a:t>
+            <a:t>Establishing Traceability Matrix </a:t>
           </a:r>
         </a:p>
       </dsp:txBody>
@@ -25804,7 +25665,7 @@
           </a:pPr>
           <a:r>
             <a:rPr lang="en-US" sz="800" kern="1200"/>
-            <a:t>Mark  Status as Pass/Fail in HP ALM</a:t>
+            <a:t>Mark  Status as Pass/Fail Cucumber </a:t>
           </a:r>
         </a:p>
       </dsp:txBody>
@@ -25881,7 +25742,7 @@
           </a:pPr>
           <a:r>
             <a:rPr lang="en-US" sz="800" kern="1200"/>
-            <a:t>Raise defects for the failed test cases in HP ALM</a:t>
+            <a:t>Raise defects for the failed test cases in Cucumber </a:t>
           </a:r>
         </a:p>
       </dsp:txBody>
@@ -29817,58 +29678,6 @@
         </w:p>
       </w:docPartBody>
     </w:docPart>
-    <w:docPart>
-      <w:docPartPr>
-        <w:name w:val="896DCAB8E9BA48DB89CA8CEAEFC03542"/>
-        <w:category>
-          <w:name w:val="General"/>
-          <w:gallery w:val="placeholder"/>
-        </w:category>
-        <w:types>
-          <w:type w:val="bbPlcHdr"/>
-        </w:types>
-        <w:behaviors>
-          <w:behavior w:val="content"/>
-        </w:behaviors>
-        <w:guid w:val="{03C5A80F-A435-4466-A231-2848761E5657}"/>
-      </w:docPartPr>
-      <w:docPartBody>
-        <w:p>
-          <w:pPr>
-            <w:pStyle w:val="896DCAB8E9BA48DB89CA8CEAEFC03542"/>
-          </w:pPr>
-          <w:r>
-            <w:t>[Pick the date]</w:t>
-          </w:r>
-        </w:p>
-      </w:docPartBody>
-    </w:docPart>
-    <w:docPart>
-      <w:docPartPr>
-        <w:name w:val="0448648002574753AD1B97B655D2A2A8"/>
-        <w:category>
-          <w:name w:val="General"/>
-          <w:gallery w:val="placeholder"/>
-        </w:category>
-        <w:types>
-          <w:type w:val="bbPlcHdr"/>
-        </w:types>
-        <w:behaviors>
-          <w:behavior w:val="content"/>
-        </w:behaviors>
-        <w:guid w:val="{63FD7288-E423-456F-8BFD-CE02AF69B9F3}"/>
-      </w:docPartPr>
-      <w:docPartBody>
-        <w:p>
-          <w:pPr>
-            <w:pStyle w:val="0448648002574753AD1B97B655D2A2A8"/>
-          </w:pPr>
-          <w:r>
-            <w:t>[Type the company name]</w:t>
-          </w:r>
-        </w:p>
-      </w:docPartBody>
-    </w:docPart>
   </w:docParts>
 </w:glossaryDocument>
 </file>
@@ -29958,7 +29767,9 @@
     <w:rsidRoot w:val="00FD5972"/>
     <w:rsid w:val="002A5E19"/>
     <w:rsid w:val="003A0F61"/>
+    <w:rsid w:val="0044288E"/>
     <w:rsid w:val="005160FD"/>
+    <w:rsid w:val="00607A00"/>
     <w:rsid w:val="00FD5972"/>
   </w:rsids>
   <m:mathPr>
@@ -30721,7 +30532,7 @@
 
 <file path=customXml/item1.xml><?xml version="1.0" encoding="utf-8"?>
 <CoverPageProperties xmlns="http://schemas.microsoft.com/office/2006/coverPageProps">
-  <PublishDate>2019-05-26T00:00:00</PublishDate>
+  <PublishDate>5/26/019</PublishDate>
   <Abstract/>
   <CompanyAddress/>
   <CompanyPhone/>
@@ -30743,7 +30554,7 @@
 </file>
 
 <file path=customXml/itemProps2.xml><?xml version="1.0" encoding="utf-8"?>
-<ds:datastoreItem xmlns:ds="http://schemas.openxmlformats.org/officeDocument/2006/customXml" ds:itemID="{77460D74-99BA-4A0C-AD6B-7061AF3C04C7}">
+<ds:datastoreItem xmlns:ds="http://schemas.openxmlformats.org/officeDocument/2006/customXml" ds:itemID="{39D8278F-9CE5-4A29-A30E-5A2290EB7F4B}">
   <ds:schemaRefs>
     <ds:schemaRef ds:uri="http://schemas.openxmlformats.org/officeDocument/2006/bibliography"/>
   </ds:schemaRefs>

</xml_diff>

<commit_message>
changes in the test steps
</commit_message>
<xml_diff>
--- a/DroneDeliverySystem_Test/DroneDeliverySystem_TestPlan_V1.docx
+++ b/DroneDeliverySystem_Test/DroneDeliverySystem_TestPlan_V1.docx
@@ -2,6 +2,8 @@
 <file path=word/document.xml><?xml version="1.0" encoding="utf-8"?>
 <w:document xmlns:wpc="http://schemas.microsoft.com/office/word/2010/wordprocessingCanvas" xmlns:cx="http://schemas.microsoft.com/office/drawing/2014/chartex" xmlns:cx1="http://schemas.microsoft.com/office/drawing/2015/9/8/chartex" xmlns:cx2="http://schemas.microsoft.com/office/drawing/2015/10/21/chartex" xmlns:cx3="http://schemas.microsoft.com/office/drawing/2016/5/9/chartex" xmlns:cx4="http://schemas.microsoft.com/office/drawing/2016/5/10/chartex" xmlns:cx5="http://schemas.microsoft.com/office/drawing/2016/5/11/chartex" xmlns:cx6="http://schemas.microsoft.com/office/drawing/2016/5/12/chartex" xmlns:cx7="http://schemas.microsoft.com/office/drawing/2016/5/13/chartex" xmlns:cx8="http://schemas.microsoft.com/office/drawing/2016/5/14/chartex" xmlns:mc="http://schemas.openxmlformats.org/markup-compatibility/2006" xmlns:aink="http://schemas.microsoft.com/office/drawing/2016/ink" xmlns:am3d="http://schemas.microsoft.com/office/drawing/2017/model3d" xmlns:o="urn:schemas-microsoft-com:office:office" xmlns:r="http://schemas.openxmlformats.org/officeDocument/2006/relationships" xmlns:m="http://schemas.openxmlformats.org/officeDocument/2006/math" xmlns:v="urn:schemas-microsoft-com:vml" xmlns:wp14="http://schemas.microsoft.com/office/word/2010/wordprocessingDrawing" xmlns:wp="http://schemas.openxmlformats.org/drawingml/2006/wordprocessingDrawing" xmlns:w10="urn:schemas-microsoft-com:office:word" xmlns:w="http://schemas.openxmlformats.org/wordprocessingml/2006/main" xmlns:w14="http://schemas.microsoft.com/office/word/2010/wordml" xmlns:w15="http://schemas.microsoft.com/office/word/2012/wordml" xmlns:w16cid="http://schemas.microsoft.com/office/word/2016/wordml/cid" xmlns:w16se="http://schemas.microsoft.com/office/word/2015/wordml/symex" xmlns:wpg="http://schemas.microsoft.com/office/word/2010/wordprocessingGroup" xmlns:wpi="http://schemas.microsoft.com/office/word/2010/wordprocessingInk" xmlns:wne="http://schemas.microsoft.com/office/word/2006/wordml" xmlns:wps="http://schemas.microsoft.com/office/word/2010/wordprocessingShape" mc:Ignorable="w14 w15 w16se w16cid wp14">
   <w:body>
+    <w:bookmarkStart w:id="0" w:name="_GoBack" w:displacedByCustomXml="next"/>
+    <w:bookmarkEnd w:id="0" w:displacedByCustomXml="next"/>
     <w:sdt>
       <w:sdtPr>
         <w:rPr>
@@ -54,6 +56,7 @@
           <w:sdtPr>
             <w:rPr>
               <w:rFonts w:asciiTheme="majorHAnsi" w:eastAsiaTheme="majorEastAsia" w:hAnsiTheme="majorHAnsi" w:cstheme="majorBidi"/>
+              <w:iCs/>
               <w:sz w:val="72"/>
               <w:szCs w:val="72"/>
             </w:rPr>
@@ -65,6 +68,7 @@
             <w:dataBinding w:prefixMappings="xmlns:ns0='http://schemas.openxmlformats.org/package/2006/metadata/core-properties' xmlns:ns1='http://purl.org/dc/elements/1.1/'" w:xpath="/ns0:coreProperties[1]/ns1:title[1]" w:storeItemID="{6C3C8BC8-F283-45AE-878A-BAB7291924A1}"/>
             <w:text/>
           </w:sdtPr>
+          <w:sdtEndPr/>
           <w:sdtContent>
             <w:p>
               <w:pPr>
@@ -102,6 +106,7 @@
             <w:dataBinding w:prefixMappings="xmlns:ns0='http://schemas.openxmlformats.org/package/2006/metadata/core-properties' xmlns:ns1='http://purl.org/dc/elements/1.1/'" w:xpath="/ns0:coreProperties[1]/ns1:subject[1]" w:storeItemID="{6C3C8BC8-F283-45AE-878A-BAB7291924A1}"/>
             <w:text/>
           </w:sdtPr>
+          <w:sdtEndPr/>
           <w:sdtContent>
             <w:p>
               <w:pPr>
@@ -256,8 +261,6 @@
       <w:r>
         <w:t>9</w:t>
       </w:r>
-      <w:bookmarkStart w:id="0" w:name="_GoBack"/>
-      <w:bookmarkEnd w:id="0"/>
     </w:p>
     <w:p>
       <w:pPr>
@@ -1530,6 +1533,7 @@
           <w:docPartUnique/>
         </w:docPartObj>
       </w:sdtPr>
+      <w:sdtEndPr/>
       <w:sdtContent>
         <w:p>
           <w:pPr>
@@ -5589,10 +5593,10 @@
             <v:path o:extrusionok="f" gradientshapeok="t" o:connecttype="rect"/>
             <o:lock v:ext="edit" aspectratio="t"/>
           </v:shapetype>
-          <v:shape id="_x0000_i1038" type="#_x0000_t75" style="width:75.45pt;height:49.3pt" o:ole="">
+          <v:shape id="_x0000_i1025" type="#_x0000_t75" style="width:75.45pt;height:49.65pt" o:ole="">
             <v:imagedata r:id="rId9" o:title=""/>
           </v:shape>
-          <o:OLEObject Type="Embed" ProgID="Excel.Sheet.12" ShapeID="_x0000_i1038" DrawAspect="Icon" ObjectID="_1620509340" r:id="rId10"/>
+          <o:OLEObject Type="Embed" ProgID="Excel.Sheet.12" ShapeID="_x0000_i1025" DrawAspect="Icon" ObjectID="_1620552661" r:id="rId10"/>
         </w:object>
       </w:r>
     </w:p>
@@ -5627,6 +5631,84 @@
       </w:r>
       <w:r>
         <w:t>Eclipse</w:t>
+      </w:r>
+    </w:p>
+    <w:p>
+      <w:pPr>
+        <w:ind w:left="1710"/>
+      </w:pPr>
+      <w:r>
+        <w:rPr>
+          <w:b/>
+          <w:u w:val="single"/>
+        </w:rPr>
+        <w:t>TOOLS</w:t>
+      </w:r>
+      <w:r>
+        <w:t>:</w:t>
+      </w:r>
+      <w:r>
+        <w:t xml:space="preserve"> tools that shall be used for functional testing are: -</w:t>
+      </w:r>
+    </w:p>
+    <w:p>
+      <w:pPr>
+        <w:pStyle w:val="ListParagraph"/>
+        <w:numPr>
+          <w:ilvl w:val="0"/>
+          <w:numId w:val="9"/>
+        </w:numPr>
+        <w:ind w:left="1800"/>
+      </w:pPr>
+      <w:r>
+        <w:t>Cucumber</w:t>
+      </w:r>
+      <w:r>
+        <w:t>, Junit 4: - for writing the scenarios and creating code to test those scenarios.</w:t>
+      </w:r>
+    </w:p>
+    <w:p>
+      <w:pPr>
+        <w:pStyle w:val="ListParagraph"/>
+        <w:numPr>
+          <w:ilvl w:val="0"/>
+          <w:numId w:val="9"/>
+        </w:numPr>
+        <w:ind w:left="1800"/>
+      </w:pPr>
+      <w:r>
+        <w:t>Selenium: - For testing the application on various browsers and to validate if the                           application functions according to the requirements specified for the end users. Selenium shall be used to perform cross-browser testing.</w:t>
+      </w:r>
+    </w:p>
+    <w:p>
+      <w:pPr>
+        <w:pStyle w:val="ListParagraph"/>
+        <w:numPr>
+          <w:ilvl w:val="0"/>
+          <w:numId w:val="9"/>
+        </w:numPr>
+        <w:ind w:left="1800"/>
+      </w:pPr>
+      <w:r>
+        <w:t>Mockito: - It will help in mocking of the classes when input for a class is not available.</w:t>
+      </w:r>
+    </w:p>
+    <w:p>
+      <w:pPr>
+        <w:pStyle w:val="ListParagraph"/>
+        <w:numPr>
+          <w:ilvl w:val="0"/>
+          <w:numId w:val="9"/>
+        </w:numPr>
+        <w:ind w:left="1800"/>
+      </w:pPr>
+      <w:proofErr w:type="gramStart"/>
+      <w:r>
+        <w:t>Jenkins:-</w:t>
+      </w:r>
+      <w:proofErr w:type="gramEnd"/>
+      <w:r>
+        <w:t xml:space="preserve"> It will be used for CI/CD process </w:t>
       </w:r>
     </w:p>
     <w:p>
@@ -5809,7 +5891,6 @@
           <w:color w:val="auto"/>
           <w:u w:val="single"/>
         </w:rPr>
-        <w:lastRenderedPageBreak/>
         <w:t>TEST DELIVERABLES</w:t>
       </w:r>
       <w:bookmarkEnd w:id="21"/>
@@ -6318,15 +6399,15 @@
     </w:p>
     <w:p>
       <w:pPr>
+        <w:jc w:val="left"/>
+      </w:pPr>
+    </w:p>
+    <w:p>
+      <w:pPr>
         <w:pStyle w:val="Heading3"/>
       </w:pPr>
-      <w:bookmarkStart w:id="23" w:name="_Toc365563169"/>
-      <w:r>
-        <w:t>User Acceptance Test (UAT)</w:t>
-      </w:r>
-      <w:bookmarkEnd w:id="23"/>
-      <w:r>
-        <w:t xml:space="preserve"> </w:t>
+      <w:r>
+        <w:t>Non-Functional Testing</w:t>
       </w:r>
     </w:p>
     <w:p>
@@ -6348,10 +6429,7 @@
         <w:t>:</w:t>
       </w:r>
       <w:r>
-        <w:t xml:space="preserve"> this test focuses on validating the business logic. </w:t>
-      </w:r>
-      <w:r>
-        <w:t>It allows the end users to complete one final review of the system prior to deployment.</w:t>
+        <w:t xml:space="preserve"> this test focuses on validating the performance and behavior of the system under various environment condition. </w:t>
       </w:r>
     </w:p>
     <w:p>
@@ -6366,19 +6444,7 @@
         <w:t>TESTERS</w:t>
       </w:r>
       <w:r>
-        <w:t>: t</w:t>
-      </w:r>
-      <w:r>
-        <w:t xml:space="preserve">he </w:t>
-      </w:r>
-      <w:r>
-        <w:t>UAT</w:t>
-      </w:r>
-      <w:r>
-        <w:t xml:space="preserve"> is performed by the end users</w:t>
-      </w:r>
-      <w:r>
-        <w:t xml:space="preserve"> (L1, L2 and L3). </w:t>
+        <w:t xml:space="preserve">: Testing Team </w:t>
       </w:r>
     </w:p>
     <w:p>
@@ -6393,21 +6459,89 @@
         <w:t>METHOD</w:t>
       </w:r>
       <w:r>
-        <w:t xml:space="preserve">: Since the business users are the most indicated to provide input around business needs and how the system adapts to them, it may happen that the users do some validation </w:t>
-      </w:r>
-      <w:r>
-        <w:t xml:space="preserve">not contained in the scripts. </w:t>
-      </w:r>
-      <w:r>
-        <w:t>Test team write the UAT test cases based on the inputs from End user (L</w:t>
-      </w:r>
-      <w:proofErr w:type="gramStart"/>
-      <w:r>
-        <w:t>1,L</w:t>
-      </w:r>
-      <w:proofErr w:type="gramEnd"/>
-      <w:r>
-        <w:t>2 and L3 users) and Business Analyst’s.</w:t>
+        <w:t>: The test will be performed according to Non-Functional scripts, which are stored in Eclipse</w:t>
+      </w:r>
+    </w:p>
+    <w:p>
+      <w:pPr>
+        <w:ind w:left="1710"/>
+      </w:pPr>
+      <w:r>
+        <w:rPr>
+          <w:b/>
+          <w:u w:val="single"/>
+        </w:rPr>
+        <w:t>Tools</w:t>
+      </w:r>
+      <w:r>
+        <w:t>:</w:t>
+      </w:r>
+      <w:r>
+        <w:t xml:space="preserve"> </w:t>
+      </w:r>
+      <w:r>
+        <w:t>Following tools can be used to perform the non-functional testing</w:t>
+      </w:r>
+    </w:p>
+    <w:p>
+      <w:pPr>
+        <w:pStyle w:val="ListParagraph"/>
+        <w:numPr>
+          <w:ilvl w:val="0"/>
+          <w:numId w:val="43"/>
+        </w:numPr>
+        <w:ind w:left="2250"/>
+      </w:pPr>
+      <w:r>
+        <w:rPr>
+          <w:b/>
+          <w:u w:val="single"/>
+        </w:rPr>
+        <w:lastRenderedPageBreak/>
+        <w:t>JMeter</w:t>
+      </w:r>
+      <w:r>
+        <w:t>:</w:t>
+      </w:r>
+      <w:r>
+        <w:t xml:space="preserve"> JMeter along with selenium shall be used for Load Testing and Performance Testing</w:t>
+      </w:r>
+    </w:p>
+    <w:p>
+      <w:pPr>
+        <w:pStyle w:val="ListParagraph"/>
+        <w:numPr>
+          <w:ilvl w:val="0"/>
+          <w:numId w:val="43"/>
+        </w:numPr>
+        <w:ind w:left="2250"/>
+      </w:pPr>
+      <w:r>
+        <w:rPr>
+          <w:b/>
+          <w:u w:val="single"/>
+        </w:rPr>
+        <w:t>Selenium Grid</w:t>
+      </w:r>
+      <w:r>
+        <w:t>:</w:t>
+      </w:r>
+      <w:r>
+        <w:t xml:space="preserve"> It shall be used to test scalability of the application </w:t>
+      </w:r>
+      <w:proofErr w:type="spellStart"/>
+      <w:r>
+        <w:t>i.e</w:t>
+      </w:r>
+      <w:proofErr w:type="spellEnd"/>
+      <w:r>
+        <w:t xml:space="preserve"> testing in </w:t>
+      </w:r>
+      <w:r>
+        <w:t>different</w:t>
+      </w:r>
+      <w:r>
+        <w:t xml:space="preserve"> browsers and operating system</w:t>
       </w:r>
     </w:p>
     <w:p>
@@ -6422,25 +6556,13 @@
         <w:t>TIMING</w:t>
       </w:r>
       <w:r>
-        <w:t xml:space="preserve">: After all other levels of testing </w:t>
-      </w:r>
-      <w:r>
-        <w:t>(</w:t>
-      </w:r>
-      <w:r>
-        <w:t>Exploratory</w:t>
+        <w:t>: After all other levels of testing (Exploratory</w:t>
       </w:r>
       <w:r>
         <w:t xml:space="preserve"> and </w:t>
       </w:r>
       <w:r>
-        <w:t>Functional</w:t>
-      </w:r>
-      <w:r>
-        <w:t xml:space="preserve">) </w:t>
-      </w:r>
-      <w:r>
-        <w:t xml:space="preserve">are done. Only after this test is completed the product can be released to production. </w:t>
+        <w:t xml:space="preserve">Functional) are done. </w:t>
       </w:r>
     </w:p>
     <w:p>
@@ -6463,7 +6585,6 @@
           <w:u w:val="single"/>
         </w:rPr>
       </w:pPr>
-      <w:bookmarkStart w:id="24" w:name="_Toc365563170"/>
       <w:r>
         <w:rPr>
           <w:rFonts w:asciiTheme="minorHAnsi" w:eastAsiaTheme="minorHAnsi" w:hAnsiTheme="minorHAnsi" w:cstheme="minorBidi"/>
@@ -6473,19 +6594,7 @@
           <w:color w:val="auto"/>
           <w:u w:val="single"/>
         </w:rPr>
-        <w:t>TEST DELIVERABLES</w:t>
-      </w:r>
-      <w:bookmarkEnd w:id="24"/>
-      <w:r>
-        <w:rPr>
-          <w:rFonts w:asciiTheme="minorHAnsi" w:eastAsiaTheme="minorHAnsi" w:hAnsiTheme="minorHAnsi" w:cstheme="minorBidi"/>
-          <w:bCs w:val="0"/>
-          <w:i w:val="0"/>
-          <w:iCs w:val="0"/>
-          <w:color w:val="auto"/>
-          <w:u w:val="single"/>
-        </w:rPr>
-        <w:t xml:space="preserve"> </w:t>
+        <w:t xml:space="preserve">TEST DELIVERABLES </w:t>
       </w:r>
     </w:p>
     <w:p/>
@@ -6615,7 +6724,10 @@
               <w:ind w:left="0"/>
             </w:pPr>
             <w:r>
-              <w:t>UAT Test Cases</w:t>
+              <w:t>Non-Functional</w:t>
+            </w:r>
+            <w:r>
+              <w:t xml:space="preserve"> Test Cases</w:t>
             </w:r>
           </w:p>
         </w:tc>
@@ -6647,6 +6759,339 @@
         </w:tc>
       </w:tr>
     </w:tbl>
+    <w:p/>
+    <w:p/>
+    <w:p>
+      <w:pPr>
+        <w:pStyle w:val="Heading3"/>
+      </w:pPr>
+      <w:bookmarkStart w:id="23" w:name="_Toc365563169"/>
+      <w:r>
+        <w:t>User Acceptance Test (UAT)</w:t>
+      </w:r>
+      <w:bookmarkEnd w:id="23"/>
+      <w:r>
+        <w:t xml:space="preserve"> </w:t>
+      </w:r>
+    </w:p>
+    <w:p>
+      <w:pPr>
+        <w:ind w:left="1710"/>
+        <w:rPr>
+          <w:b/>
+          <w:u w:val="single"/>
+        </w:rPr>
+      </w:pPr>
+      <w:r>
+        <w:rPr>
+          <w:b/>
+          <w:u w:val="single"/>
+        </w:rPr>
+        <w:t>PURPOSE</w:t>
+      </w:r>
+      <w:r>
+        <w:t>:</w:t>
+      </w:r>
+      <w:r>
+        <w:t xml:space="preserve"> this test focuses on validating the business logic. </w:t>
+      </w:r>
+      <w:r>
+        <w:t>It allows the end users to complete one final review of the system prior to deployment.</w:t>
+      </w:r>
+    </w:p>
+    <w:p>
+      <w:pPr>
+        <w:ind w:left="1710"/>
+      </w:pPr>
+      <w:r>
+        <w:rPr>
+          <w:b/>
+          <w:u w:val="single"/>
+        </w:rPr>
+        <w:t>TESTERS</w:t>
+      </w:r>
+      <w:r>
+        <w:t>: t</w:t>
+      </w:r>
+      <w:r>
+        <w:t xml:space="preserve">he </w:t>
+      </w:r>
+      <w:r>
+        <w:t>UAT</w:t>
+      </w:r>
+      <w:r>
+        <w:t xml:space="preserve"> is performed by the end users</w:t>
+      </w:r>
+      <w:r>
+        <w:t xml:space="preserve"> (L1, L2 and L3). </w:t>
+      </w:r>
+    </w:p>
+    <w:p>
+      <w:pPr>
+        <w:ind w:left="1710"/>
+      </w:pPr>
+      <w:r>
+        <w:rPr>
+          <w:b/>
+          <w:u w:val="single"/>
+        </w:rPr>
+        <w:t>METHOD</w:t>
+      </w:r>
+      <w:r>
+        <w:t xml:space="preserve">: Since the business users are the most indicated to provide input around business needs and how the system adapts to them, it may happen that the users do some validation </w:t>
+      </w:r>
+      <w:r>
+        <w:t xml:space="preserve">not contained in the scripts. </w:t>
+      </w:r>
+      <w:r>
+        <w:t>Test team write the UAT test cases based on the inputs from End user (L</w:t>
+      </w:r>
+      <w:proofErr w:type="gramStart"/>
+      <w:r>
+        <w:t>1,L</w:t>
+      </w:r>
+      <w:proofErr w:type="gramEnd"/>
+      <w:r>
+        <w:t>2 and L3 users) and Business Analyst’s.</w:t>
+      </w:r>
+    </w:p>
+    <w:p>
+      <w:pPr>
+        <w:ind w:left="1710"/>
+      </w:pPr>
+      <w:r>
+        <w:rPr>
+          <w:b/>
+          <w:u w:val="single"/>
+        </w:rPr>
+        <w:t>TIMING</w:t>
+      </w:r>
+      <w:r>
+        <w:t xml:space="preserve">: After all other levels of testing </w:t>
+      </w:r>
+      <w:r>
+        <w:t>(</w:t>
+      </w:r>
+      <w:r>
+        <w:t>Exploratory</w:t>
+      </w:r>
+      <w:r>
+        <w:t xml:space="preserve"> and </w:t>
+      </w:r>
+      <w:r>
+        <w:t>Functional</w:t>
+      </w:r>
+      <w:r>
+        <w:t xml:space="preserve">) </w:t>
+      </w:r>
+      <w:r>
+        <w:t xml:space="preserve">are done. Only after this test is completed the product can be released to production. </w:t>
+      </w:r>
+    </w:p>
+    <w:p>
+      <w:pPr>
+        <w:pStyle w:val="Heading4"/>
+        <w:keepLines w:val="0"/>
+        <w:numPr>
+          <w:ilvl w:val="3"/>
+          <w:numId w:val="0"/>
+        </w:numPr>
+        <w:spacing w:before="240" w:after="60" w:line="240" w:lineRule="auto"/>
+        <w:ind w:left="990" w:firstLine="720"/>
+        <w:jc w:val="left"/>
+        <w:rPr>
+          <w:rFonts w:asciiTheme="minorHAnsi" w:eastAsiaTheme="minorHAnsi" w:hAnsiTheme="minorHAnsi" w:cstheme="minorBidi"/>
+          <w:bCs w:val="0"/>
+          <w:i w:val="0"/>
+          <w:iCs w:val="0"/>
+          <w:color w:val="auto"/>
+          <w:u w:val="single"/>
+        </w:rPr>
+      </w:pPr>
+      <w:bookmarkStart w:id="24" w:name="_Toc365563170"/>
+      <w:r>
+        <w:rPr>
+          <w:rFonts w:asciiTheme="minorHAnsi" w:eastAsiaTheme="minorHAnsi" w:hAnsiTheme="minorHAnsi" w:cstheme="minorBidi"/>
+          <w:bCs w:val="0"/>
+          <w:i w:val="0"/>
+          <w:iCs w:val="0"/>
+          <w:color w:val="auto"/>
+          <w:u w:val="single"/>
+        </w:rPr>
+        <w:t>TEST DELIVERABLES</w:t>
+      </w:r>
+      <w:bookmarkEnd w:id="24"/>
+      <w:r>
+        <w:rPr>
+          <w:rFonts w:asciiTheme="minorHAnsi" w:eastAsiaTheme="minorHAnsi" w:hAnsiTheme="minorHAnsi" w:cstheme="minorBidi"/>
+          <w:bCs w:val="0"/>
+          <w:i w:val="0"/>
+          <w:iCs w:val="0"/>
+          <w:color w:val="auto"/>
+          <w:u w:val="single"/>
+        </w:rPr>
+        <w:t xml:space="preserve"> </w:t>
+      </w:r>
+    </w:p>
+    <w:p/>
+    <w:tbl>
+      <w:tblPr>
+        <w:tblStyle w:val="TableGrid"/>
+        <w:tblW w:w="0" w:type="auto"/>
+        <w:tblInd w:w="1818" w:type="dxa"/>
+        <w:tblLook w:val="04A0" w:firstRow="1" w:lastRow="0" w:firstColumn="1" w:lastColumn="0" w:noHBand="0" w:noVBand="1"/>
+      </w:tblPr>
+      <w:tblGrid>
+        <w:gridCol w:w="701"/>
+        <w:gridCol w:w="3349"/>
+        <w:gridCol w:w="2187"/>
+        <w:gridCol w:w="2241"/>
+      </w:tblGrid>
+      <w:tr>
+        <w:tc>
+          <w:tcPr>
+            <w:tcW w:w="701" w:type="dxa"/>
+          </w:tcPr>
+          <w:p>
+            <w:pPr>
+              <w:ind w:left="0"/>
+              <w:jc w:val="center"/>
+              <w:rPr>
+                <w:b/>
+              </w:rPr>
+            </w:pPr>
+            <w:proofErr w:type="spellStart"/>
+            <w:r>
+              <w:rPr>
+                <w:b/>
+              </w:rPr>
+              <w:t>S.No</w:t>
+            </w:r>
+            <w:proofErr w:type="spellEnd"/>
+            <w:r>
+              <w:rPr>
+                <w:b/>
+              </w:rPr>
+              <w:t>.</w:t>
+            </w:r>
+          </w:p>
+        </w:tc>
+        <w:tc>
+          <w:tcPr>
+            <w:tcW w:w="3349" w:type="dxa"/>
+          </w:tcPr>
+          <w:p>
+            <w:pPr>
+              <w:ind w:left="0"/>
+              <w:jc w:val="center"/>
+              <w:rPr>
+                <w:b/>
+              </w:rPr>
+            </w:pPr>
+            <w:r>
+              <w:rPr>
+                <w:b/>
+              </w:rPr>
+              <w:t>Deliverable Name</w:t>
+            </w:r>
+          </w:p>
+        </w:tc>
+        <w:tc>
+          <w:tcPr>
+            <w:tcW w:w="2187" w:type="dxa"/>
+          </w:tcPr>
+          <w:p>
+            <w:pPr>
+              <w:ind w:left="0"/>
+              <w:jc w:val="center"/>
+              <w:rPr>
+                <w:b/>
+              </w:rPr>
+            </w:pPr>
+            <w:r>
+              <w:rPr>
+                <w:b/>
+              </w:rPr>
+              <w:t>Author</w:t>
+            </w:r>
+          </w:p>
+        </w:tc>
+        <w:tc>
+          <w:tcPr>
+            <w:tcW w:w="2241" w:type="dxa"/>
+          </w:tcPr>
+          <w:p>
+            <w:pPr>
+              <w:ind w:left="0"/>
+              <w:jc w:val="center"/>
+              <w:rPr>
+                <w:b/>
+              </w:rPr>
+            </w:pPr>
+            <w:r>
+              <w:rPr>
+                <w:b/>
+              </w:rPr>
+              <w:t>Reviewer</w:t>
+            </w:r>
+          </w:p>
+        </w:tc>
+      </w:tr>
+      <w:tr>
+        <w:tc>
+          <w:tcPr>
+            <w:tcW w:w="701" w:type="dxa"/>
+          </w:tcPr>
+          <w:p>
+            <w:pPr>
+              <w:ind w:left="0"/>
+            </w:pPr>
+            <w:r>
+              <w:t>1.</w:t>
+            </w:r>
+          </w:p>
+        </w:tc>
+        <w:tc>
+          <w:tcPr>
+            <w:tcW w:w="3349" w:type="dxa"/>
+          </w:tcPr>
+          <w:p>
+            <w:pPr>
+              <w:ind w:left="0"/>
+            </w:pPr>
+            <w:r>
+              <w:t>UAT Test Cases</w:t>
+            </w:r>
+          </w:p>
+        </w:tc>
+        <w:tc>
+          <w:tcPr>
+            <w:tcW w:w="2187" w:type="dxa"/>
+          </w:tcPr>
+          <w:p>
+            <w:pPr>
+              <w:ind w:left="0"/>
+            </w:pPr>
+            <w:r>
+              <w:t>Test Team</w:t>
+            </w:r>
+          </w:p>
+        </w:tc>
+        <w:tc>
+          <w:tcPr>
+            <w:tcW w:w="2241" w:type="dxa"/>
+          </w:tcPr>
+          <w:p>
+            <w:pPr>
+              <w:ind w:left="0"/>
+            </w:pPr>
+            <w:r>
+              <w:t>Business Analyst’s Sign off</w:t>
+            </w:r>
+          </w:p>
+        </w:tc>
+      </w:tr>
+    </w:tbl>
     <w:p>
       <w:pPr>
         <w:ind w:left="1710"/>
@@ -6677,10 +7122,10 @@
       </w:pPr>
       <w:r>
         <w:object w:dxaOrig="2556" w:dyaOrig="1600">
-          <v:shape id="_x0000_i1042" type="#_x0000_t75" style="width:78.95pt;height:49.65pt" o:ole="">
+          <v:shape id="_x0000_i1026" type="#_x0000_t75" style="width:78.95pt;height:49.65pt" o:ole="">
             <v:imagedata r:id="rId16" o:title=""/>
           </v:shape>
-          <o:OLEObject Type="Embed" ProgID="Excel.Sheet.12" ShapeID="_x0000_i1042" DrawAspect="Icon" ObjectID="_1620509341" r:id="rId17"/>
+          <o:OLEObject Type="Embed" ProgID="Excel.Sheet.12" ShapeID="_x0000_i1026" DrawAspect="Icon" ObjectID="_1620552662" r:id="rId17"/>
         </w:object>
       </w:r>
     </w:p>
@@ -15982,6 +16427,12 @@
       <w:footerReference w:type="default" r:id="rId30"/>
       <w:pgSz w:w="12240" w:h="15840" w:code="1"/>
       <w:pgMar w:top="720" w:right="1440" w:bottom="720" w:left="720" w:header="57" w:footer="57" w:gutter="0"/>
+      <w:pgBorders w:offsetFrom="page">
+        <w:top w:val="single" w:sz="4" w:space="24" w:color="auto"/>
+        <w:left w:val="single" w:sz="4" w:space="24" w:color="auto"/>
+        <w:bottom w:val="single" w:sz="4" w:space="24" w:color="auto"/>
+        <w:right w:val="single" w:sz="4" w:space="24" w:color="auto"/>
+      </w:pgBorders>
       <w:pgNumType w:start="0"/>
       <w:cols w:space="720"/>
       <w:titlePg/>
@@ -18858,6 +19309,119 @@
     </w:lvl>
   </w:abstractNum>
   <w:abstractNum w:abstractNumId="24" w15:restartNumberingAfterBreak="0">
+    <w:nsid w:val="64BD72DA"/>
+    <w:multiLevelType w:val="hybridMultilevel"/>
+    <w:tmpl w:val="58A6665E"/>
+    <w:lvl w:ilvl="0" w:tplc="04090001">
+      <w:start w:val="1"/>
+      <w:numFmt w:val="bullet"/>
+      <w:lvlText w:val=""/>
+      <w:lvlJc w:val="left"/>
+      <w:pPr>
+        <w:ind w:left="2930" w:hanging="360"/>
+      </w:pPr>
+      <w:rPr>
+        <w:rFonts w:ascii="Symbol" w:hAnsi="Symbol" w:hint="default"/>
+      </w:rPr>
+    </w:lvl>
+    <w:lvl w:ilvl="1" w:tplc="04090003" w:tentative="1">
+      <w:start w:val="1"/>
+      <w:numFmt w:val="bullet"/>
+      <w:lvlText w:val="o"/>
+      <w:lvlJc w:val="left"/>
+      <w:pPr>
+        <w:ind w:left="3650" w:hanging="360"/>
+      </w:pPr>
+      <w:rPr>
+        <w:rFonts w:ascii="Courier New" w:hAnsi="Courier New" w:cs="Courier New" w:hint="default"/>
+      </w:rPr>
+    </w:lvl>
+    <w:lvl w:ilvl="2" w:tplc="04090005" w:tentative="1">
+      <w:start w:val="1"/>
+      <w:numFmt w:val="bullet"/>
+      <w:lvlText w:val=""/>
+      <w:lvlJc w:val="left"/>
+      <w:pPr>
+        <w:ind w:left="4370" w:hanging="360"/>
+      </w:pPr>
+      <w:rPr>
+        <w:rFonts w:ascii="Wingdings" w:hAnsi="Wingdings" w:hint="default"/>
+      </w:rPr>
+    </w:lvl>
+    <w:lvl w:ilvl="3" w:tplc="04090001" w:tentative="1">
+      <w:start w:val="1"/>
+      <w:numFmt w:val="bullet"/>
+      <w:lvlText w:val=""/>
+      <w:lvlJc w:val="left"/>
+      <w:pPr>
+        <w:ind w:left="5090" w:hanging="360"/>
+      </w:pPr>
+      <w:rPr>
+        <w:rFonts w:ascii="Symbol" w:hAnsi="Symbol" w:hint="default"/>
+      </w:rPr>
+    </w:lvl>
+    <w:lvl w:ilvl="4" w:tplc="04090003" w:tentative="1">
+      <w:start w:val="1"/>
+      <w:numFmt w:val="bullet"/>
+      <w:lvlText w:val="o"/>
+      <w:lvlJc w:val="left"/>
+      <w:pPr>
+        <w:ind w:left="5810" w:hanging="360"/>
+      </w:pPr>
+      <w:rPr>
+        <w:rFonts w:ascii="Courier New" w:hAnsi="Courier New" w:cs="Courier New" w:hint="default"/>
+      </w:rPr>
+    </w:lvl>
+    <w:lvl w:ilvl="5" w:tplc="04090005" w:tentative="1">
+      <w:start w:val="1"/>
+      <w:numFmt w:val="bullet"/>
+      <w:lvlText w:val=""/>
+      <w:lvlJc w:val="left"/>
+      <w:pPr>
+        <w:ind w:left="6530" w:hanging="360"/>
+      </w:pPr>
+      <w:rPr>
+        <w:rFonts w:ascii="Wingdings" w:hAnsi="Wingdings" w:hint="default"/>
+      </w:rPr>
+    </w:lvl>
+    <w:lvl w:ilvl="6" w:tplc="04090001" w:tentative="1">
+      <w:start w:val="1"/>
+      <w:numFmt w:val="bullet"/>
+      <w:lvlText w:val=""/>
+      <w:lvlJc w:val="left"/>
+      <w:pPr>
+        <w:ind w:left="7250" w:hanging="360"/>
+      </w:pPr>
+      <w:rPr>
+        <w:rFonts w:ascii="Symbol" w:hAnsi="Symbol" w:hint="default"/>
+      </w:rPr>
+    </w:lvl>
+    <w:lvl w:ilvl="7" w:tplc="04090003" w:tentative="1">
+      <w:start w:val="1"/>
+      <w:numFmt w:val="bullet"/>
+      <w:lvlText w:val="o"/>
+      <w:lvlJc w:val="left"/>
+      <w:pPr>
+        <w:ind w:left="7970" w:hanging="360"/>
+      </w:pPr>
+      <w:rPr>
+        <w:rFonts w:ascii="Courier New" w:hAnsi="Courier New" w:cs="Courier New" w:hint="default"/>
+      </w:rPr>
+    </w:lvl>
+    <w:lvl w:ilvl="8" w:tplc="04090005" w:tentative="1">
+      <w:start w:val="1"/>
+      <w:numFmt w:val="bullet"/>
+      <w:lvlText w:val=""/>
+      <w:lvlJc w:val="left"/>
+      <w:pPr>
+        <w:ind w:left="8690" w:hanging="360"/>
+      </w:pPr>
+      <w:rPr>
+        <w:rFonts w:ascii="Wingdings" w:hAnsi="Wingdings" w:hint="default"/>
+      </w:rPr>
+    </w:lvl>
+  </w:abstractNum>
+  <w:abstractNum w:abstractNumId="25" w15:restartNumberingAfterBreak="0">
     <w:nsid w:val="662C6DAE"/>
     <w:multiLevelType w:val="hybridMultilevel"/>
     <w:tmpl w:val="130CFB30"/>
@@ -18970,7 +19534,7 @@
       </w:rPr>
     </w:lvl>
   </w:abstractNum>
-  <w:abstractNum w:abstractNumId="25" w15:restartNumberingAfterBreak="0">
+  <w:abstractNum w:abstractNumId="26" w15:restartNumberingAfterBreak="0">
     <w:nsid w:val="69FA616D"/>
     <w:multiLevelType w:val="hybridMultilevel"/>
     <w:tmpl w:val="BCD4AAE8"/>
@@ -19083,7 +19647,7 @@
       </w:rPr>
     </w:lvl>
   </w:abstractNum>
-  <w:abstractNum w:abstractNumId="26" w15:restartNumberingAfterBreak="0">
+  <w:abstractNum w:abstractNumId="27" w15:restartNumberingAfterBreak="0">
     <w:nsid w:val="700E2B0D"/>
     <w:multiLevelType w:val="singleLevel"/>
     <w:tmpl w:val="FFFFFFFF"/>
@@ -19103,7 +19667,7 @@
       </w:rPr>
     </w:lvl>
   </w:abstractNum>
-  <w:abstractNum w:abstractNumId="27" w15:restartNumberingAfterBreak="0">
+  <w:abstractNum w:abstractNumId="28" w15:restartNumberingAfterBreak="0">
     <w:nsid w:val="729E5A01"/>
     <w:multiLevelType w:val="hybridMultilevel"/>
     <w:tmpl w:val="F1F61ACE"/>
@@ -19192,10 +19756,10 @@
       </w:pPr>
     </w:lvl>
   </w:abstractNum>
-  <w:abstractNum w:abstractNumId="28" w15:restartNumberingAfterBreak="0">
+  <w:abstractNum w:abstractNumId="29" w15:restartNumberingAfterBreak="0">
     <w:nsid w:val="73794867"/>
     <w:multiLevelType w:val="hybridMultilevel"/>
-    <w:tmpl w:val="D2E88C4A"/>
+    <w:tmpl w:val="2946CC9C"/>
     <w:lvl w:ilvl="0" w:tplc="04090001">
       <w:start w:val="1"/>
       <w:numFmt w:val="bullet"/>
@@ -19305,7 +19869,7 @@
       </w:rPr>
     </w:lvl>
   </w:abstractNum>
-  <w:abstractNum w:abstractNumId="29" w15:restartNumberingAfterBreak="0">
+  <w:abstractNum w:abstractNumId="30" w15:restartNumberingAfterBreak="0">
     <w:nsid w:val="73D755D7"/>
     <w:multiLevelType w:val="hybridMultilevel"/>
     <w:tmpl w:val="E0DA9AFA"/>
@@ -19445,7 +20009,7 @@
       </w:rPr>
     </w:lvl>
   </w:abstractNum>
-  <w:abstractNum w:abstractNumId="30" w15:restartNumberingAfterBreak="0">
+  <w:abstractNum w:abstractNumId="31" w15:restartNumberingAfterBreak="0">
     <w:nsid w:val="7427458F"/>
     <w:multiLevelType w:val="multilevel"/>
     <w:tmpl w:val="1C94AFF6"/>
@@ -19605,7 +20169,7 @@
       </w:rPr>
     </w:lvl>
   </w:abstractNum>
-  <w:abstractNum w:abstractNumId="31" w15:restartNumberingAfterBreak="0">
+  <w:abstractNum w:abstractNumId="32" w15:restartNumberingAfterBreak="0">
     <w:nsid w:val="75482E5B"/>
     <w:multiLevelType w:val="hybridMultilevel"/>
     <w:tmpl w:val="3528AF14"/>
@@ -19745,7 +20309,7 @@
       </w:rPr>
     </w:lvl>
   </w:abstractNum>
-  <w:abstractNum w:abstractNumId="32" w15:restartNumberingAfterBreak="0">
+  <w:abstractNum w:abstractNumId="33" w15:restartNumberingAfterBreak="0">
     <w:nsid w:val="76AE4ECA"/>
     <w:multiLevelType w:val="hybridMultilevel"/>
     <w:tmpl w:val="561CF96A"/>
@@ -19834,7 +20398,7 @@
       </w:pPr>
     </w:lvl>
   </w:abstractNum>
-  <w:abstractNum w:abstractNumId="33" w15:restartNumberingAfterBreak="0">
+  <w:abstractNum w:abstractNumId="34" w15:restartNumberingAfterBreak="0">
     <w:nsid w:val="7EF3723A"/>
     <w:multiLevelType w:val="hybridMultilevel"/>
     <w:tmpl w:val="E84A23C4"/>
@@ -19947,7 +20511,7 @@
       </w:rPr>
     </w:lvl>
   </w:abstractNum>
-  <w:abstractNum w:abstractNumId="34" w15:restartNumberingAfterBreak="0">
+  <w:abstractNum w:abstractNumId="35" w15:restartNumberingAfterBreak="0">
     <w:nsid w:val="7F1810FB"/>
     <w:multiLevelType w:val="hybridMultilevel"/>
     <w:tmpl w:val="2C566818"/>
@@ -20060,7 +20624,7 @@
       </w:rPr>
     </w:lvl>
   </w:abstractNum>
-  <w:abstractNum w:abstractNumId="35" w15:restartNumberingAfterBreak="0">
+  <w:abstractNum w:abstractNumId="36" w15:restartNumberingAfterBreak="0">
     <w:nsid w:val="7FB801D7"/>
     <w:multiLevelType w:val="hybridMultilevel"/>
     <w:tmpl w:val="7FAA0786"/>
@@ -20177,7 +20741,7 @@
     <w:abstractNumId w:val="3"/>
   </w:num>
   <w:num w:numId="2">
-    <w:abstractNumId w:val="34"/>
+    <w:abstractNumId w:val="35"/>
   </w:num>
   <w:num w:numId="3">
     <w:abstractNumId w:val="21"/>
@@ -20186,7 +20750,7 @@
     <w:abstractNumId w:val="8"/>
   </w:num>
   <w:num w:numId="5">
-    <w:abstractNumId w:val="25"/>
+    <w:abstractNumId w:val="26"/>
   </w:num>
   <w:num w:numId="6">
     <w:abstractNumId w:val="12"/>
@@ -20195,10 +20759,10 @@
     <w:abstractNumId w:val="4"/>
   </w:num>
   <w:num w:numId="8">
-    <w:abstractNumId w:val="35"/>
+    <w:abstractNumId w:val="36"/>
   </w:num>
   <w:num w:numId="9">
-    <w:abstractNumId w:val="28"/>
+    <w:abstractNumId w:val="29"/>
   </w:num>
   <w:num w:numId="10">
     <w:abstractNumId w:val="22"/>
@@ -20207,7 +20771,7 @@
     <w:abstractNumId w:val="20"/>
   </w:num>
   <w:num w:numId="12">
-    <w:abstractNumId w:val="33"/>
+    <w:abstractNumId w:val="34"/>
   </w:num>
   <w:num w:numId="13">
     <w:abstractNumId w:val="3"/>
@@ -20255,10 +20819,10 @@
     <w:abstractNumId w:val="0"/>
   </w:num>
   <w:num w:numId="19">
-    <w:abstractNumId w:val="26"/>
+    <w:abstractNumId w:val="27"/>
   </w:num>
   <w:num w:numId="20">
-    <w:abstractNumId w:val="29"/>
+    <w:abstractNumId w:val="30"/>
   </w:num>
   <w:num w:numId="21">
     <w:abstractNumId w:val="1"/>
@@ -20282,13 +20846,13 @@
     <w:abstractNumId w:val="18"/>
   </w:num>
   <w:num w:numId="28">
+    <w:abstractNumId w:val="32"/>
+  </w:num>
+  <w:num w:numId="29">
     <w:abstractNumId w:val="31"/>
   </w:num>
-  <w:num w:numId="29">
-    <w:abstractNumId w:val="30"/>
-  </w:num>
   <w:num w:numId="30">
-    <w:abstractNumId w:val="24"/>
+    <w:abstractNumId w:val="25"/>
   </w:num>
   <w:num w:numId="31">
     <w:abstractNumId w:val="23"/>
@@ -20297,7 +20861,7 @@
     <w:abstractNumId w:val="2"/>
   </w:num>
   <w:num w:numId="33">
-    <w:abstractNumId w:val="32"/>
+    <w:abstractNumId w:val="33"/>
   </w:num>
   <w:num w:numId="34">
     <w:abstractNumId w:val="17"/>
@@ -20306,7 +20870,7 @@
     <w:abstractNumId w:val="14"/>
   </w:num>
   <w:num w:numId="36">
-    <w:abstractNumId w:val="27"/>
+    <w:abstractNumId w:val="28"/>
   </w:num>
   <w:num w:numId="37">
     <w:abstractNumId w:val="10"/>
@@ -20322,6 +20886,12 @@
   </w:num>
   <w:num w:numId="41">
     <w:abstractNumId w:val="3"/>
+  </w:num>
+  <w:num w:numId="42">
+    <w:abstractNumId w:val="3"/>
+  </w:num>
+  <w:num w:numId="43">
+    <w:abstractNumId w:val="24"/>
   </w:num>
 </w:numbering>
 </file>
@@ -29696,7 +30266,7 @@
     <w:charset w:val="00"/>
     <w:family w:val="roman"/>
     <w:pitch w:val="variable"/>
-    <w:sig w:usb0="E0002EFF" w:usb1="C000785B" w:usb2="00000009" w:usb3="00000000" w:csb0="000001FF" w:csb1="00000000"/>
+    <w:sig w:usb0="E0002AFF" w:usb1="C0007841" w:usb2="00000009" w:usb3="00000000" w:csb0="000001FF" w:csb1="00000000"/>
   </w:font>
   <w:font w:name="Courier New">
     <w:panose1 w:val="02070309020205020404"/>
@@ -29717,14 +30287,14 @@
     <w:charset w:val="00"/>
     <w:family w:val="swiss"/>
     <w:pitch w:val="variable"/>
-    <w:sig w:usb0="E0002EFF" w:usb1="C000785B" w:usb2="00000009" w:usb3="00000000" w:csb0="000001FF" w:csb1="00000000"/>
+    <w:sig w:usb0="E0002AFF" w:usb1="C0007843" w:usb2="00000009" w:usb3="00000000" w:csb0="000001FF" w:csb1="00000000"/>
   </w:font>
   <w:font w:name="Calibri">
     <w:panose1 w:val="020F0502020204030204"/>
     <w:charset w:val="00"/>
     <w:family w:val="swiss"/>
     <w:pitch w:val="variable"/>
-    <w:sig w:usb0="E0002AFF" w:usb1="C000247B" w:usb2="00000009" w:usb3="00000000" w:csb0="000001FF" w:csb1="00000000"/>
+    <w:sig w:usb0="E0002AFF" w:usb1="4000ACFF" w:usb2="00000001" w:usb3="00000000" w:csb0="000001FF" w:csb1="00000000"/>
   </w:font>
   <w:font w:name="Cambria">
     <w:panose1 w:val="02040503050406030204"/>
@@ -29745,7 +30315,7 @@
     <w:charset w:val="00"/>
     <w:family w:val="swiss"/>
     <w:pitch w:val="variable"/>
-    <w:sig w:usb0="E0002AFF" w:usb1="C000247B" w:usb2="00000009" w:usb3="00000000" w:csb0="000001FF" w:csb1="00000000"/>
+    <w:sig w:usb0="A0002AEF" w:usb1="4000207B" w:usb2="00000000" w:usb3="00000000" w:csb0="000001FF" w:csb1="00000000"/>
   </w:font>
 </w:fonts>
 </file>
@@ -29770,6 +30340,8 @@
     <w:rsid w:val="0044288E"/>
     <w:rsid w:val="005160FD"/>
     <w:rsid w:val="00607A00"/>
+    <w:rsid w:val="00E36A26"/>
+    <w:rsid w:val="00EB0BAE"/>
     <w:rsid w:val="00FD5972"/>
   </w:rsids>
   <m:mathPr>
@@ -30554,7 +31126,7 @@
 </file>
 
 <file path=customXml/itemProps2.xml><?xml version="1.0" encoding="utf-8"?>
-<ds:datastoreItem xmlns:ds="http://schemas.openxmlformats.org/officeDocument/2006/customXml" ds:itemID="{39D8278F-9CE5-4A29-A30E-5A2290EB7F4B}">
+<ds:datastoreItem xmlns:ds="http://schemas.openxmlformats.org/officeDocument/2006/customXml" ds:itemID="{3016A54A-0BE2-42CD-99DF-3FC04F89F7B3}">
   <ds:schemaRefs>
     <ds:schemaRef ds:uri="http://schemas.openxmlformats.org/officeDocument/2006/bibliography"/>
   </ds:schemaRefs>

</xml_diff>